<commit_message>
Started on background, added literature
</commit_message>
<xml_diff>
--- a/Rapport/a12arvba_v1.docx
+++ b/Rapport/a12arvba_v1.docx
@@ -160,8 +160,14 @@
                             <w:pPr>
                               <w:pStyle w:val="TitelEng"/>
                               <w:jc w:val="left"/>
+                              <w:rPr>
+                                <w:lang w:val="sv-SE"/>
+                              </w:rPr>
                             </w:pPr>
                             <w:r>
+                              <w:rPr>
+                                <w:lang w:val="sv-SE"/>
+                              </w:rPr>
                               <w:t>ENGLISH TITLE</w:t>
                             </w:r>
                           </w:p>
@@ -169,8 +175,14 @@
                             <w:pPr>
                               <w:pStyle w:val="SubtitelEng"/>
                               <w:jc w:val="left"/>
+                              <w:rPr>
+                                <w:lang w:val="sv-SE"/>
+                              </w:rPr>
                             </w:pPr>
                             <w:r>
+                              <w:rPr>
+                                <w:lang w:val="sv-SE"/>
+                              </w:rPr>
                               <w:t>Subtitle</w:t>
                             </w:r>
                           </w:p>
@@ -245,8 +257,6 @@
                             <w:r>
                               <w:t>Anders Dahlbom</w:t>
                             </w:r>
-                            <w:bookmarkStart w:id="0" w:name="_GoBack"/>
-                            <w:bookmarkEnd w:id="0"/>
                           </w:p>
                         </w:txbxContent>
                       </wps:txbx>
@@ -299,8 +309,14 @@
                       <w:pPr>
                         <w:pStyle w:val="TitelEng"/>
                         <w:jc w:val="left"/>
+                        <w:rPr>
+                          <w:lang w:val="sv-SE"/>
+                        </w:rPr>
                       </w:pPr>
                       <w:r>
+                        <w:rPr>
+                          <w:lang w:val="sv-SE"/>
+                        </w:rPr>
                         <w:t>ENGLISH TITLE</w:t>
                       </w:r>
                     </w:p>
@@ -308,8 +324,14 @@
                       <w:pPr>
                         <w:pStyle w:val="SubtitelEng"/>
                         <w:jc w:val="left"/>
+                        <w:rPr>
+                          <w:lang w:val="sv-SE"/>
+                        </w:rPr>
                       </w:pPr>
                       <w:r>
+                        <w:rPr>
+                          <w:lang w:val="sv-SE"/>
+                        </w:rPr>
                         <w:t>Subtitle</w:t>
                       </w:r>
                     </w:p>
@@ -384,8 +406,6 @@
                       <w:r>
                         <w:t>Anders Dahlbom</w:t>
                       </w:r>
-                      <w:bookmarkStart w:id="1" w:name="_GoBack"/>
-                      <w:bookmarkEnd w:id="1"/>
                     </w:p>
                   </w:txbxContent>
                 </v:textbox>
@@ -456,7 +476,15 @@
                               <w:pStyle w:val="Kommentar"/>
                             </w:pPr>
                             <w:r>
-                              <w:t>[Denna rapportmall är anpassad för MS-word. Det går bra att använda andra ordbehandlare men då måste omsorg läggas på att utseendet blir identisk med det som visas här. All text i mallen som omges med klamrar [ ] är instruktioner som kan plockas bort när du läst dem.</w:t>
+                              <w:t>[Denna rapportmall är anpassad för MS-</w:t>
+                            </w:r>
+                            <w:proofErr w:type="spellStart"/>
+                            <w:r>
+                              <w:t>word</w:t>
+                            </w:r>
+                            <w:proofErr w:type="spellEnd"/>
+                            <w:r>
+                              <w:t>. Det går bra att använda andra ordbehandlare men då måste omsorg läggas på att utseendet blir identisk med det som visas här. All text i mallen som omges med klamrar [ ] är instruktioner som kan plockas bort när du läst dem.</w:t>
                             </w:r>
                           </w:p>
                           <w:p>
@@ -464,7 +492,23 @@
                               <w:pStyle w:val="Kommentar"/>
                             </w:pPr>
                             <w:r>
-                              <w:t xml:space="preserve">I MS-word uppnås bäst resultat om de fördefinierade stilmallarna används ("Heading 1", "Figurtext", "Normal" osv.). Markera först texten och välj sedan vilken stil den </w:t>
+                              <w:t>I MS-</w:t>
+                            </w:r>
+                            <w:proofErr w:type="spellStart"/>
+                            <w:r>
+                              <w:t>word</w:t>
+                            </w:r>
+                            <w:proofErr w:type="spellEnd"/>
+                            <w:r>
+                              <w:t xml:space="preserve"> uppnås bäst resultat om de fördefinierade stilmallarna används ("</w:t>
+                            </w:r>
+                            <w:proofErr w:type="spellStart"/>
+                            <w:r>
+                              <w:t>Heading</w:t>
+                            </w:r>
+                            <w:proofErr w:type="spellEnd"/>
+                            <w:r>
+                              <w:t xml:space="preserve"> 1", "Figurtext", "Normal" osv.). Markera först texten och välj sedan vilken stil den </w:t>
                             </w:r>
                             <w:r>
                               <w:t xml:space="preserve">ska </w:t>
@@ -519,7 +563,15 @@
                         <w:pStyle w:val="Kommentar"/>
                       </w:pPr>
                       <w:r>
-                        <w:t>[Denna rapportmall är anpassad för MS-word. Det går bra att använda andra ordbehandlare men då måste omsorg läggas på att utseendet blir identisk med det som visas här. All text i mallen som omges med klamrar [ ] är instruktioner som kan plockas bort när du läst dem.</w:t>
+                        <w:t>[Denna rapportmall är anpassad för MS-</w:t>
+                      </w:r>
+                      <w:proofErr w:type="spellStart"/>
+                      <w:r>
+                        <w:t>word</w:t>
+                      </w:r>
+                      <w:proofErr w:type="spellEnd"/>
+                      <w:r>
+                        <w:t>. Det går bra att använda andra ordbehandlare men då måste omsorg läggas på att utseendet blir identisk med det som visas här. All text i mallen som omges med klamrar [ ] är instruktioner som kan plockas bort när du läst dem.</w:t>
                       </w:r>
                     </w:p>
                     <w:p>
@@ -527,7 +579,23 @@
                         <w:pStyle w:val="Kommentar"/>
                       </w:pPr>
                       <w:r>
-                        <w:t xml:space="preserve">I MS-word uppnås bäst resultat om de fördefinierade stilmallarna används ("Heading 1", "Figurtext", "Normal" osv.). Markera först texten och välj sedan vilken stil den </w:t>
+                        <w:t>I MS-</w:t>
+                      </w:r>
+                      <w:proofErr w:type="spellStart"/>
+                      <w:r>
+                        <w:t>word</w:t>
+                      </w:r>
+                      <w:proofErr w:type="spellEnd"/>
+                      <w:r>
+                        <w:t xml:space="preserve"> uppnås bäst resultat om de fördefinierade stilmallarna används ("</w:t>
+                      </w:r>
+                      <w:proofErr w:type="spellStart"/>
+                      <w:r>
+                        <w:t>Heading</w:t>
+                      </w:r>
+                      <w:proofErr w:type="spellEnd"/>
+                      <w:r>
+                        <w:t xml:space="preserve"> 1", "Figurtext", "Normal" osv.). Markera först texten och välj sedan vilken stil den </w:t>
                       </w:r>
                       <w:r>
                         <w:t xml:space="preserve">ska </w:t>
@@ -2451,12 +2519,12 @@
       <w:pPr>
         <w:pStyle w:val="Rubrik1"/>
       </w:pPr>
-      <w:bookmarkStart w:id="2" w:name="_Toc282412514"/>
+      <w:bookmarkStart w:id="0" w:name="_Toc282412514"/>
       <w:r>
         <w:lastRenderedPageBreak/>
         <w:t>Introduktion</w:t>
       </w:r>
-      <w:bookmarkEnd w:id="2"/>
+      <w:bookmarkEnd w:id="0"/>
     </w:p>
     <w:p>
       <w:pPr>
@@ -2524,516 +2592,577 @@
       <w:pPr>
         <w:pStyle w:val="Rubrik1"/>
       </w:pPr>
-      <w:bookmarkStart w:id="3" w:name="_Toc181172220"/>
-      <w:bookmarkStart w:id="4" w:name="_Toc219466031"/>
-      <w:bookmarkStart w:id="5" w:name="_Toc219475258"/>
-      <w:bookmarkStart w:id="6" w:name="_Toc282412515"/>
+      <w:bookmarkStart w:id="1" w:name="_Toc181172220"/>
+      <w:bookmarkStart w:id="2" w:name="_Toc219466031"/>
+      <w:bookmarkStart w:id="3" w:name="_Toc219475258"/>
+      <w:bookmarkStart w:id="4" w:name="_Toc282412515"/>
       <w:r>
         <w:lastRenderedPageBreak/>
         <w:t>Bakgrund</w:t>
       </w:r>
+      <w:bookmarkEnd w:id="1"/>
+      <w:bookmarkEnd w:id="2"/>
       <w:bookmarkEnd w:id="3"/>
       <w:bookmarkEnd w:id="4"/>
+    </w:p>
+    <w:p>
+      <w:r>
+        <w:t xml:space="preserve">Det mest centrala område, och begrepp, i detta arbete är artificiell intelligens. En presentation och en definition över artificiell intelligens kommer </w:t>
+      </w:r>
+      <w:r>
+        <w:t xml:space="preserve">att ges i (2.1) </w:t>
+      </w:r>
+    </w:p>
+    <w:p>
+      <w:pPr>
+        <w:pStyle w:val="Rubrik2"/>
+      </w:pPr>
+      <w:r>
+        <w:t>Artificiell intelligens</w:t>
+      </w:r>
+    </w:p>
+    <w:p>
+      <w:pPr>
+        <w:rPr>
+          <w:color w:val="FF0000"/>
+        </w:rPr>
+      </w:pPr>
+      <w:r>
+        <w:t>Artificiell intelligens är konsten att skapa maskiner som utföra funktioner som kräver intelligens när de utförs av människor.</w:t>
+      </w:r>
+      <w:r>
+        <w:fldChar w:fldCharType="begin" w:fldLock="1"/>
+      </w:r>
+      <w:r>
+        <w:instrText>ADDIN CSL_CITATION { "citationItems" : [ { "id" : "ITEM-1", "itemData" : { "ISBN" : "0-262-11121-7", "author" : [ { "dropping-particle" : "", "family" : "Kurzweil", "given" : "Raymond", "non-dropping-particle" : "", "parse-names" : false, "suffix" : "" } ], "id" : "ITEM-1", "issued" : { "date-parts" : [ [ "1990", "7", "1" ] ] }, "publisher" : "MIT Press", "title" : "The age of intelligent machines", "type" : "article-journal" }, "uris" : [ "http://www.mendeley.com/documents/?uuid=d4de47d3-f67a-4dd8-86a5-0ab2e1c2e592" ] } ], "mendeley" : { "formattedCitation" : "(Kurzweil, 1990)", "plainTextFormattedCitation" : "(Kurzweil, 1990)", "previouslyFormattedCitation" : "(Kurzweil, 1990)" }, "properties" : { "noteIndex" : 0 }, "schema" : "https://github.com/citation-style-language/schema/raw/master/csl-citation.json" }</w:instrText>
+      </w:r>
+      <w:r>
+        <w:fldChar w:fldCharType="separate"/>
+      </w:r>
+      <w:r>
+        <w:rPr>
+          <w:noProof/>
+        </w:rPr>
+        <w:t>(</w:t>
+      </w:r>
+      <w:proofErr w:type="spellStart"/>
+      <w:r>
+        <w:rPr>
+          <w:noProof/>
+        </w:rPr>
+        <w:t>Kurzweil</w:t>
+      </w:r>
+      <w:proofErr w:type="spellEnd"/>
+      <w:r>
+        <w:rPr>
+          <w:noProof/>
+        </w:rPr>
+        <w:t>, 1990)</w:t>
+      </w:r>
+      <w:r>
+        <w:fldChar w:fldCharType="end"/>
+      </w:r>
+      <w:r>
+        <w:t xml:space="preserve">. </w:t>
+      </w:r>
+      <w:r>
+        <w:t xml:space="preserve">Artificiell intelligens handlar om att få datorer att utföra uppgifter, och handlingar, som människor och djur är kapabla att göra </w:t>
+      </w:r>
+      <w:r>
+        <w:fldChar w:fldCharType="begin" w:fldLock="1"/>
+      </w:r>
+      <w:r>
+        <w:instrText>ADDIN CSL_CITATION { "citationItems" : [ { "id" : "ITEM-1", "itemData" : { "DOI" : "10.1017/S0263574700004070", "ISBN" : "9780123747310", "author" : [ { "dropping-particle" : "", "family" : "Millington", "given" : "Ian", "non-dropping-particle" : "", "parse-names" : false, "suffix" : "" }, { "dropping-particle" : "", "family" : "Funge", "given" : "John", "non-dropping-particle" : "", "parse-names" : false, "suffix" : "" } ], "id" : "ITEM-1", "issued" : { "date-parts" : [ [ "2009" ] ] }, "page" : "895", "title" : "ARTIFICIAL INTELLIGENCE Second Edition", "type" : "book" }, "uris" : [ "http://www.mendeley.com/documents/?uuid=0eaeccac-3cd1-4f67-bd2e-045c341c2be9" ] } ], "mendeley" : { "formattedCitation" : "(Millington &amp; Funge, 2009)", "plainTextFormattedCitation" : "(Millington &amp; Funge, 2009)", "previouslyFormattedCitation" : "(Millington &amp; Funge, 2009)" }, "properties" : { "noteIndex" : 0 }, "schema" : "https://github.com/citation-style-language/schema/raw/master/csl-citation.json" }</w:instrText>
+      </w:r>
+      <w:r>
+        <w:fldChar w:fldCharType="separate"/>
+      </w:r>
+      <w:r>
+        <w:rPr>
+          <w:noProof/>
+        </w:rPr>
+        <w:t>(Millington &amp; Funge, 2009)</w:t>
+      </w:r>
+      <w:r>
+        <w:fldChar w:fldCharType="end"/>
+      </w:r>
+      <w:r>
+        <w:t>.</w:t>
+      </w:r>
+      <w:r>
+        <w:t xml:space="preserve"> Det är möjligt att programmera en dator för utföra uppgifter som, i stort sett, är omöjliga för en människa att lösa. Såsom; sökning, aritmetiska problem,</w:t>
+      </w:r>
+      <w:r>
+        <w:t xml:space="preserve"> med mera.</w:t>
+      </w:r>
+      <w:r>
+        <w:tab/>
+      </w:r>
+      <w:r>
+        <w:rPr>
+          <w:color w:val="FF0000"/>
+        </w:rPr>
+        <w:t>DEFINITION AV AI</w:t>
+      </w:r>
+    </w:p>
+    <w:p>
+      <w:r>
+        <w:t xml:space="preserve">Det är dock ett flertal uppgifter som datorer är dåliga på att utföra, som människor finner triviala; bestämma vad </w:t>
+      </w:r>
+      <w:r>
+        <w:t>som</w:t>
+      </w:r>
+      <w:r>
+        <w:t xml:space="preserve"> ska göra härnäst, känna igen ansikten, och till och med vara kreativa. Det är just detta som AI-området utforskar, och försöker undersöka vilka algoritmer</w:t>
+      </w:r>
+      <w:r>
+        <w:t xml:space="preserve"> </w:t>
+      </w:r>
+      <w:r>
+        <w:t>det är som krävs för att visa dessa egenskaper.</w:t>
+      </w:r>
+      <w:r>
+        <w:tab/>
+      </w:r>
+      <w:r>
+        <w:rPr>
+          <w:color w:val="FF0000"/>
+        </w:rPr>
+        <w:t>PROBLEM MED AI</w:t>
+      </w:r>
+    </w:p>
+    <w:p>
+      <w:pPr>
+        <w:pStyle w:val="Rubrik3"/>
+      </w:pPr>
+      <w:r>
+        <w:t>Traditionell AI</w:t>
+      </w:r>
+    </w:p>
+    <w:p>
+      <w:r>
+        <w:t xml:space="preserve">Det traditionella AI-området är uppdelat i två, mindre, områden: stark AI och svag AI. Stark AI eftersträvar att skapa ett beteende som efterliknar människors tankeprocess, medan forskningen inom svag AI applicerar AI teknologier på resultatet av </w:t>
+      </w:r>
+      <w:r>
+        <w:t xml:space="preserve">verkliga problem. </w:t>
+      </w:r>
+      <w:r>
+        <w:rPr>
+          <w:noProof/>
+        </w:rPr>
+        <w:t xml:space="preserve">Buckland </w:t>
+      </w:r>
+      <w:r>
+        <w:t>menar, i boken ”</w:t>
+      </w:r>
+      <w:proofErr w:type="spellStart"/>
+      <w:r>
+        <w:t>Programming</w:t>
+      </w:r>
+      <w:proofErr w:type="spellEnd"/>
+      <w:r>
+        <w:t xml:space="preserve"> Game AI by </w:t>
+      </w:r>
+      <w:proofErr w:type="spellStart"/>
+      <w:r>
+        <w:t>Example</w:t>
+      </w:r>
+      <w:proofErr w:type="spellEnd"/>
+      <w:r>
+        <w:t xml:space="preserve">” </w:t>
+      </w:r>
+      <w:r>
+        <w:fldChar w:fldCharType="begin" w:fldLock="1"/>
+      </w:r>
+      <w:r>
+        <w:instrText>ADDIN CSL_CITATION { "citationItems" : [ { "id" : "ITEM-1", "itemData" : { "ISBN" : "1556220782", "abstract" : "Programming Game AI By Example Provides A Comprehensive And Practical Introduction To The \"Bread And Butter\" AI Techniques Used By The Game Development Industry, Leading The Reader Through The Process Of Designing, Programming, And Implementing Intelligent Agents For Action Games Using The C++ Programming Language. Techniques Covered Include State- And Goal-Based Behavior, Inter-Agent Communication, Individual And Group Steering Behaviors, Team AI, Graph Theory, Search, Path Planning And Optimization, Triggers, Scripting, Scripted Finite State Machines, Perceptual Modeling, Goal Evaluation, Goal Arbitration, And Fuzzy Logic.", "author" : [ { "dropping-particle" : "", "family" : "Buckland", "given" : "Mat", "non-dropping-particle" : "", "parse-names" : false, "suffix" : "" } ], "id" : "ITEM-1", "issued" : { "date-parts" : [ [ "2005" ] ] }, "page" : "495", "title" : "Programming Game AI by Example", "type" : "book" }, "uris" : [ "http://www.mendeley.com/documents/?uuid=259eeff7-20f0-4b5c-b674-6c9dd2ded053" ] } ], "mendeley" : { "formattedCitation" : "(Buckland, 2005)", "manualFormatting" : "(2005)", "plainTextFormattedCitation" : "(Buckland, 2005)", "previouslyFormattedCitation" : "(Buckland, 2005)" }, "properties" : { "noteIndex" : 0 }, "schema" : "https://github.com/citation-style-language/schema/raw/master/csl-citation.json" }</w:instrText>
+      </w:r>
+      <w:r>
+        <w:fldChar w:fldCharType="separate"/>
+      </w:r>
+      <w:r>
+        <w:rPr>
+          <w:noProof/>
+        </w:rPr>
+        <w:t>(</w:t>
+      </w:r>
+      <w:r>
+        <w:rPr>
+          <w:noProof/>
+        </w:rPr>
+        <w:t>2005)</w:t>
+      </w:r>
+      <w:r>
+        <w:fldChar w:fldCharType="end"/>
+      </w:r>
+      <w:r>
+        <w:t xml:space="preserve">, att dessa två </w:t>
+      </w:r>
+      <w:proofErr w:type="spellStart"/>
+      <w:r>
+        <w:t>subområden</w:t>
+      </w:r>
+      <w:proofErr w:type="spellEnd"/>
+      <w:r>
+        <w:t xml:space="preserve"> tenderar att fokusera på att lösa ett problem på ett optimalt sätt</w:t>
+      </w:r>
+      <w:r>
+        <w:t xml:space="preserve"> utan att ta stor hänsyn till hårdvara eller tidsbegränsningar</w:t>
+      </w:r>
+      <w:r>
+        <w:t>.</w:t>
+      </w:r>
+    </w:p>
+    <w:p>
+      <w:pPr>
+        <w:pStyle w:val="Rubrik3"/>
+      </w:pPr>
+      <w:r>
+        <w:t>Spel-AI</w:t>
+      </w:r>
+    </w:p>
+    <w:p>
+      <w:r>
+        <w:t xml:space="preserve">Artificiell intelligens har funnits inom spel, men Pacman </w:t>
+      </w:r>
+      <w:r>
+        <w:rPr>
+          <w:color w:val="FF0000"/>
+        </w:rPr>
+        <w:t>(REF PACMAN)</w:t>
+      </w:r>
+      <w:r>
+        <w:t xml:space="preserve"> </w:t>
+      </w:r>
+      <w:r>
+        <w:t xml:space="preserve">var det första spelet med en, relativt, avancerad AI. Fienderna rörde sig precis som spelaren och gav känslan av att det var möjligt att det var </w:t>
+      </w:r>
+      <w:r>
+        <w:t xml:space="preserve">riktiga människor </w:t>
+      </w:r>
+      <w:r>
+        <w:t xml:space="preserve">som styrde dem </w:t>
+      </w:r>
+      <w:r>
+        <w:fldChar w:fldCharType="begin" w:fldLock="1"/>
+      </w:r>
+      <w:r>
+        <w:instrText>ADDIN CSL_CITATION { "citationItems" : [ { "id" : "ITEM-1", "itemData" : { "DOI" : "10.1017/S0263574700004070", "ISBN" : "9780123747310", "author" : [ { "dropping-particle" : "", "family" : "Millington", "given" : "Ian", "non-dropping-particle" : "", "parse-names" : false, "suffix" : "" }, { "dropping-particle" : "", "family" : "Funge", "given" : "John", "non-dropping-particle" : "", "parse-names" : false, "suffix" : "" } ], "id" : "ITEM-1", "issued" : { "date-parts" : [ [ "2009" ] ] }, "page" : "895", "title" : "ARTIFICIAL INTELLIGENCE Second Edition", "type" : "book" }, "uris" : [ "http://www.mendeley.com/documents/?uuid=0eaeccac-3cd1-4f67-bd2e-045c341c2be9" ] } ], "mendeley" : { "formattedCitation" : "(Millington &amp; Funge, 2009)", "plainTextFormattedCitation" : "(Millington &amp; Funge, 2009)", "previouslyFormattedCitation" : "(Millington &amp; Funge, 2009)" }, "properties" : { "noteIndex" : 0 }, "schema" : "https://github.com/citation-style-language/schema/raw/master/csl-citation.json" }</w:instrText>
+      </w:r>
+      <w:r>
+        <w:fldChar w:fldCharType="separate"/>
+      </w:r>
+      <w:r>
+        <w:rPr>
+          <w:noProof/>
+        </w:rPr>
+        <w:t>(Millington &amp; Funge, 2009)</w:t>
+      </w:r>
+      <w:r>
+        <w:fldChar w:fldCharType="end"/>
+      </w:r>
+      <w:r>
+        <w:t>.</w:t>
+      </w:r>
+    </w:p>
+    <w:p>
+      <w:r>
+        <w:t xml:space="preserve">En stor procent av de spel som finns idag har någon sorts AI implementerad. Om det så är en hund som rör sig mellan två olika rum i ett hus, eller om det är en mer avancerad </w:t>
+      </w:r>
+      <w:r>
+        <w:t>NPC (Non-</w:t>
+      </w:r>
+      <w:proofErr w:type="spellStart"/>
+      <w:r>
+        <w:t>Player</w:t>
+      </w:r>
+      <w:proofErr w:type="spellEnd"/>
+      <w:r>
+        <w:t xml:space="preserve"> </w:t>
+      </w:r>
+      <w:proofErr w:type="spellStart"/>
+      <w:r>
+        <w:t>Character</w:t>
+      </w:r>
+      <w:proofErr w:type="spellEnd"/>
+      <w:r>
+        <w:t>)</w:t>
+      </w:r>
+      <w:r>
+        <w:t xml:space="preserve"> i ett rollspel som rör sig runt i en by</w:t>
+      </w:r>
+      <w:r>
+        <w:t xml:space="preserve"> så har de ett sätt att navigera sig genom den miljön de befinner sig i.</w:t>
+      </w:r>
+      <w:r>
+        <w:t xml:space="preserve"> Inom datorspel är navigering, och rörelse, av agenter ett vanligt problem. Det är oftast inom spel där en grupp av agenter ska navigeras tätt intill varandra. Detta är vanligt i realtidsstrategispel så som, </w:t>
+      </w:r>
+      <w:r>
+        <w:rPr>
+          <w:color w:val="FF0000"/>
+        </w:rPr>
+        <w:t>(STARCRAFT2)</w:t>
+      </w:r>
+      <w:r>
+        <w:t xml:space="preserve"> och </w:t>
+      </w:r>
+      <w:r>
+        <w:rPr>
+          <w:color w:val="FF0000"/>
+        </w:rPr>
+        <w:t>(WARCRAFT3)</w:t>
+      </w:r>
+      <w:r>
+        <w:t>.</w:t>
+      </w:r>
+    </w:p>
+    <w:p>
+      <w:pPr>
+        <w:pStyle w:val="Rubrik3"/>
+      </w:pPr>
+      <w:r>
+        <w:t>Intelligent agent</w:t>
+      </w:r>
+    </w:p>
+    <w:p>
+      <w:r>
+        <w:t>En agent är någonting som kan uppfatta miljön runtomkring sig och agera utifrån det</w:t>
+      </w:r>
+      <w:r>
+        <w:t xml:space="preserve">. </w:t>
+      </w:r>
+      <w:r>
+        <w:t>En agents beteenden beskrivs av agentfunktioner som mappar en given uppfattning till en mekanism</w:t>
+      </w:r>
+      <w:r>
+        <w:t xml:space="preserve"> </w:t>
+      </w:r>
+      <w:r>
+        <w:fldChar w:fldCharType="begin" w:fldLock="1"/>
+      </w:r>
+      <w:r>
+        <w:instrText>ADDIN CSL_CITATION { "citationItems" : [ { "id" : "ITEM-1", "itemData" : { "ISBN" : "0136042597", "abstract" : "Artificial Intelligence: A Modern Approach, 3e offers the most comprehensive, up-to-date introduction to the theory and practice of artificial intelligence. Number one in its field, this textbook is ideal for one or two-semester, undergraduate or graduate-level courses in Artificial Intelligence.  Dr. Peter Norvig, contributing Artificial Intelligence author and Professor Sebastian Thrun, a Pearson author are offering a free online course at Stanford University on artificial intelligence.   According to an article in  The New York Times , the course on artificial intelligence is \u201cone of three being offered experimentally by the Stanford computer science department to extend technology knowledge and skills beyond this elite campus to the entire world.\u201d One of the other two courses, an introduction to database software, is being taught by Pearson author Dr. Jennifer Widom.   Artificial Intelligence: A Modern Approach, 3e is available to purchase as an eText for your Kindle\u2122, NOOK\u2122, and the iPhone\u00ae/iPad\u00ae.   To learn more about the course on artificial intelligence, visit http://www.ai-class.com. To read the full New York Times article, click here.", "author" : [ { "dropping-particle" : "", "family" : "Russell", "given" : "Stuart Jonathan", "non-dropping-particle" : "", "parse-names" : false, "suffix" : "" }, { "dropping-particle" : "", "family" : "Norvig", "given" : "Peter", "non-dropping-particle" : "", "parse-names" : false, "suffix" : "" } ], "id" : "ITEM-1", "issued" : { "date-parts" : [ [ "2010" ] ] }, "title" : "Artificial Intelligence: A Modern Approach", "type" : "book" }, "uris" : [ "http://www.mendeley.com/documents/?uuid=01b0c80c-e69a-448b-bb01-281013a57b83" ] } ], "mendeley" : { "formattedCitation" : "(Russell &amp; Norvig, 2010)", "plainTextFormattedCitation" : "(Russell &amp; Norvig, 2010)" }, "properties" : { "noteIndex" : 0 }, "schema" : "https://github.com/citation-style-language/schema/raw/master/csl-citation.json" }</w:instrText>
+      </w:r>
+      <w:r>
+        <w:fldChar w:fldCharType="separate"/>
+      </w:r>
+      <w:r>
+        <w:rPr>
+          <w:noProof/>
+        </w:rPr>
+        <w:t>(Russell &amp; Norvig, 2010)</w:t>
+      </w:r>
+      <w:r>
+        <w:fldChar w:fldCharType="end"/>
+      </w:r>
+      <w:r>
+        <w:t xml:space="preserve">. </w:t>
+      </w:r>
+      <w:r>
+        <w:t xml:space="preserve">Definitionen för en agent är väldigt brett. Det kan vara en agent som ger utdata till ett konsolfönster baserat på en användares input, till att vara en </w:t>
+      </w:r>
+      <w:r>
+        <w:t>NPC, i ett rollspel,</w:t>
+      </w:r>
+      <w:r>
+        <w:t xml:space="preserve"> som ska välja hög</w:t>
+      </w:r>
+      <w:r>
+        <w:t>er eller vänster i en korsning.</w:t>
+      </w:r>
+    </w:p>
+    <w:p/>
+    <w:p>
+      <w:pPr>
+        <w:pStyle w:val="Rubrik2"/>
+      </w:pPr>
+      <w:r>
+        <w:lastRenderedPageBreak/>
+        <w:t>Styrbeteende</w:t>
+      </w:r>
+    </w:p>
+    <w:p/>
+    <w:p>
+      <w:pPr>
+        <w:pStyle w:val="Rubrik3"/>
+      </w:pPr>
+      <w:r>
+        <w:t>Sök</w:t>
+      </w:r>
+    </w:p>
+    <w:p>
+      <w:pPr>
+        <w:pStyle w:val="Rubrik3"/>
+      </w:pPr>
+      <w:r>
+        <w:t>Fly</w:t>
+      </w:r>
+    </w:p>
+    <w:p>
+      <w:pPr>
+        <w:pStyle w:val="Rubrik3"/>
+      </w:pPr>
+      <w:r>
+        <w:t>Vandra</w:t>
+      </w:r>
+    </w:p>
+    <w:p>
+      <w:pPr>
+        <w:pStyle w:val="Rubrik3"/>
+      </w:pPr>
+      <w:r>
+        <w:t>Objektundvikande</w:t>
+      </w:r>
+    </w:p>
+    <w:p>
+      <w:pPr>
+        <w:pStyle w:val="Rubrik3"/>
+      </w:pPr>
+      <w:r>
+        <w:t>Begränsande</w:t>
+      </w:r>
+      <w:r>
+        <w:t xml:space="preserve"> </w:t>
+      </w:r>
+    </w:p>
+    <w:p>
+      <w:pPr>
+        <w:pStyle w:val="Rubrik3"/>
+      </w:pPr>
+      <w:r>
+        <w:t>Vägföljning</w:t>
+      </w:r>
+    </w:p>
+    <w:p>
+      <w:pPr>
+        <w:pStyle w:val="Rubrik3"/>
+      </w:pPr>
+      <w:proofErr w:type="spellStart"/>
+      <w:r>
+        <w:t>Flow</w:t>
+      </w:r>
+      <w:proofErr w:type="spellEnd"/>
+      <w:r>
+        <w:t xml:space="preserve"> </w:t>
+      </w:r>
+      <w:proofErr w:type="spellStart"/>
+      <w:r>
+        <w:t>field</w:t>
+      </w:r>
+      <w:proofErr w:type="spellEnd"/>
+      <w:r>
+        <w:t>-följning</w:t>
+      </w:r>
+    </w:p>
+    <w:p>
+      <w:pPr>
+        <w:pStyle w:val="Rubrik3"/>
+      </w:pPr>
+      <w:r>
+        <w:t>Flockbeteende</w:t>
+      </w:r>
+      <w:bookmarkStart w:id="5" w:name="_GoBack"/>
       <w:bookmarkEnd w:id="5"/>
+    </w:p>
+    <w:p>
+      <w:pPr>
+        <w:pStyle w:val="Rubrik3"/>
+      </w:pPr>
+      <w:r>
+        <w:t>Separation</w:t>
+      </w:r>
+    </w:p>
+    <w:p>
+      <w:pPr>
+        <w:pStyle w:val="Rubrik3"/>
+      </w:pPr>
+      <w:r>
+        <w:t>Sammanhållning</w:t>
+      </w:r>
+    </w:p>
+    <w:p>
+      <w:pPr>
+        <w:pStyle w:val="Rubrik3"/>
+      </w:pPr>
+      <w:r>
+        <w:t>Formering</w:t>
+      </w:r>
+    </w:p>
+    <w:p>
+      <w:pPr>
+        <w:pStyle w:val="Rubrik2"/>
+      </w:pPr>
+      <w:bookmarkStart w:id="6" w:name="_Toc219466035"/>
+      <w:bookmarkStart w:id="7" w:name="_Toc219475262"/>
+      <w:bookmarkStart w:id="8" w:name="_Toc282412519"/>
+      <w:r>
+        <w:t>Tabeller</w:t>
+      </w:r>
       <w:bookmarkEnd w:id="6"/>
-    </w:p>
-    <w:p>
-      <w:r>
-        <w:t xml:space="preserve"> [Bakgrundskapitlet innehåller teoretisk bakgrund som är intressant för problemområdet. Det inleds ofta med mera generell bakgrund för att mot slutet av bakgrundskapitlet avsluta med underkapitel som är mera specifika för problemet. Bakgrunden ska innehålla referenser. </w:t>
-      </w:r>
-    </w:p>
-    <w:p>
-      <w:r>
-        <w:t xml:space="preserve">Bakgrunden </w:t>
-      </w:r>
-      <w:r>
-        <w:t xml:space="preserve">ska </w:t>
-      </w:r>
-      <w:r>
-        <w:t>inledningsvis hållas generell för att i senare avsnitt gå in på mer specifika frågor och närma sig problemformuleringen.</w:t>
-      </w:r>
-    </w:p>
-    <w:p>
-      <w:r>
-        <w:t xml:space="preserve">Referenser i texten </w:t>
-      </w:r>
-      <w:r>
-        <w:t xml:space="preserve">ska </w:t>
-      </w:r>
-      <w:r>
-        <w:t>anges enligt harvardsystemet (exempel på referenslista sist i mallen):</w:t>
-      </w:r>
-    </w:p>
-    <w:p>
-      <w:pPr>
-        <w:ind w:left="630"/>
-      </w:pPr>
-      <w:r>
-        <w:t>Artiklar med en författare kan refereras på följande sätt:</w:t>
-      </w:r>
-    </w:p>
-    <w:p>
-      <w:pPr>
-        <w:ind w:left="630"/>
-      </w:pPr>
-      <w:r>
-        <w:t xml:space="preserve"> … Ernefeldt (2008) menar att...</w:t>
-      </w:r>
-    </w:p>
-    <w:p>
-      <w:pPr>
-        <w:ind w:left="630"/>
-      </w:pPr>
-      <w:r>
-        <w:t xml:space="preserve"> … I en tidigare studie (Ernefeldt, 2008) argumenteras det för att...</w:t>
-      </w:r>
-    </w:p>
-    <w:p>
-      <w:pPr>
-        <w:ind w:left="630"/>
-      </w:pPr>
-      <w:r>
-        <w:t>Två författare:</w:t>
-      </w:r>
-    </w:p>
-    <w:p>
-      <w:pPr>
-        <w:ind w:left="630"/>
-      </w:pPr>
-      <w:r>
-        <w:t>… Nya synsätt (Salen &amp; Zimmerman, 2005) påverkar hur …</w:t>
-      </w:r>
-    </w:p>
-    <w:p>
-      <w:pPr>
-        <w:ind w:left="630"/>
-      </w:pPr>
-      <w:r>
-        <w:t>... Salen och Zimmerman (2005) menar att …</w:t>
-      </w:r>
-    </w:p>
-    <w:p>
-      <w:r>
-        <w:t>Om flera författare: första gången man anger en referens med flera författare kan man ange samtliga för att senare använda m.fl. Om det är väldigt många författare är det tillåtet att endast använd m.fl. varianten.</w:t>
-      </w:r>
-    </w:p>
-    <w:p>
-      <w:r>
-        <w:t>… Lundell, Lings och Syberfeldt (2011) visade att…</w:t>
-      </w:r>
-    </w:p>
-    <w:p>
-      <w:r>
-        <w:t>… Lundell m.fl. (2011) visade att…]</w:t>
-      </w:r>
-    </w:p>
-    <w:p>
-      <w:pPr>
-        <w:pStyle w:val="Rubrik2"/>
-      </w:pPr>
-      <w:bookmarkStart w:id="7" w:name="_Toc181172221"/>
-      <w:bookmarkStart w:id="8" w:name="_Toc219466032"/>
-      <w:bookmarkStart w:id="9" w:name="_Toc219475259"/>
-      <w:bookmarkStart w:id="10" w:name="_Toc282412516"/>
-      <w:r>
-        <w:t>Underrubrik bakgrund</w:t>
-      </w:r>
       <w:bookmarkEnd w:id="7"/>
       <w:bookmarkEnd w:id="8"/>
-      <w:bookmarkEnd w:id="9"/>
-      <w:bookmarkEnd w:id="10"/>
-    </w:p>
-    <w:p>
-      <w:r>
-        <w:t xml:space="preserve"> [Ett numrerat underkapitel </w:t>
+    </w:p>
+    <w:p>
+      <w:r>
+        <w:t xml:space="preserve">[Tabeller </w:t>
       </w:r>
       <w:r>
         <w:t xml:space="preserve">ska </w:t>
       </w:r>
       <w:r>
-        <w:t>inte vara kortare än 5-6 rader. Mycket korta numrerade kapitel (bara någon rad per kapitel) slås samman till ett större kapitel utan separat numrerade underkapitel. På motsvarande sätt behöver väldigt långa kapitel, som sträcker sig över mer än två sidor, delas upp i mindre numrerade delar så att sidnumreringen i innehållsförteckningen inte sträcker sig över ett väldigt stort antal sidor.]</w:t>
-      </w:r>
-    </w:p>
-    <w:p>
-      <w:pPr>
-        <w:pStyle w:val="Rubrik3"/>
-      </w:pPr>
-      <w:bookmarkStart w:id="11" w:name="_Toc181172222"/>
-      <w:bookmarkStart w:id="12" w:name="_Toc219466033"/>
-      <w:bookmarkStart w:id="13" w:name="_Toc219475260"/>
-      <w:bookmarkStart w:id="14" w:name="_Toc282412517"/>
-      <w:r>
-        <w:t>Underrubrik till underrubrik</w:t>
-      </w:r>
-      <w:bookmarkEnd w:id="11"/>
-      <w:bookmarkEnd w:id="12"/>
-      <w:bookmarkEnd w:id="13"/>
-      <w:bookmarkEnd w:id="14"/>
-    </w:p>
-    <w:p>
-      <w:r>
-        <w:t xml:space="preserve"> [En underrubrik kan i sin tur innehålla underrubriker men rapporten </w:t>
+        <w:t xml:space="preserve">hanteras separat från figurer. De </w:t>
       </w:r>
       <w:r>
         <w:t xml:space="preserve">ska </w:t>
       </w:r>
       <w:r>
-        <w:t xml:space="preserve">inte ha djupare nivåer än så. Det </w:t>
+        <w:t xml:space="preserve">numreras oberoende av figurerna (Tabell 1, Tabell 2 osv). Tabeller </w:t>
       </w:r>
       <w:r>
         <w:t xml:space="preserve">ska </w:t>
       </w:r>
       <w:r>
-        <w:t>alltså inte finnas en fjärde nivå, t ex 2.1.1.1. I övrigt gäller samma principer om längd som för underrubriker.]</w:t>
-      </w:r>
-    </w:p>
-    <w:p>
-      <w:pPr>
-        <w:pStyle w:val="Rubrik2"/>
-      </w:pPr>
-      <w:bookmarkStart w:id="15" w:name="_Toc181172223"/>
-      <w:bookmarkStart w:id="16" w:name="_Toc219466034"/>
-      <w:bookmarkStart w:id="17" w:name="_Toc219475261"/>
-      <w:bookmarkStart w:id="18" w:name="_Toc282412518"/>
-      <w:r>
-        <w:t>Exempel på hur figurer kan användas</w:t>
-      </w:r>
-      <w:bookmarkEnd w:id="15"/>
-      <w:bookmarkEnd w:id="16"/>
-      <w:bookmarkEnd w:id="17"/>
-      <w:bookmarkEnd w:id="18"/>
-    </w:p>
-    <w:p>
-      <w:r>
-        <w:t xml:space="preserve">[Figurer </w:t>
+        <w:t xml:space="preserve">ha numrerad markör som är centrerad och i </w:t>
+      </w:r>
+      <w:r>
+        <w:rPr>
+          <w:b/>
+        </w:rPr>
+        <w:t>fetstil (</w:t>
+      </w:r>
+      <w:proofErr w:type="spellStart"/>
+      <w:r>
+        <w:rPr>
+          <w:b/>
+        </w:rPr>
+        <w:t>bold</w:t>
+      </w:r>
+      <w:proofErr w:type="spellEnd"/>
+      <w:r>
+        <w:rPr>
+          <w:b/>
+        </w:rPr>
+        <w:t xml:space="preserve">) </w:t>
+      </w:r>
+      <w:r>
+        <w:rPr>
+          <w:i/>
+        </w:rPr>
+        <w:t>över</w:t>
+      </w:r>
+      <w:r>
+        <w:t xml:space="preserve"> själva tabellen, se tabell 1. Tabelltexten </w:t>
       </w:r>
       <w:r>
         <w:t xml:space="preserve">ska </w:t>
       </w:r>
       <w:r>
-        <w:t xml:space="preserve">refereras tydligt i texten med figurnummer. Figurer </w:t>
+        <w:t xml:space="preserve">ge en tydlig förklaring till vad den illustrerar. Alla tabeller i rapporten </w:t>
       </w:r>
       <w:r>
         <w:t xml:space="preserve">ska </w:t>
       </w:r>
       <w:r>
-        <w:t xml:space="preserve">vara i högupplöst format som </w:t>
-      </w:r>
-      <w:r>
-        <w:t xml:space="preserve">ska </w:t>
-      </w:r>
-      <w:r>
-        <w:t>gå att skriva ut i hög upplösning och i svart-vitt</w:t>
-      </w:r>
-      <w:r>
-        <w:rPr>
-          <w:b/>
-        </w:rPr>
-        <w:t>,</w:t>
-      </w:r>
-      <w:r>
-        <w:t xml:space="preserve"> se figur 1. Det finns därför verktyg som oftast är olämpliga för att rita figurer med, till exempel </w:t>
-      </w:r>
-      <w:r>
-        <w:rPr>
-          <w:i/>
-        </w:rPr>
-        <w:t>Microsoft Paint</w:t>
-      </w:r>
-      <w:r>
-        <w:t xml:space="preserve"> och liknande applikationer. Undantaget från denna regel är olika former av skärmdumpar (figur 2) eller fotografier som har pixelformat i sitt original (figur 3). </w:t>
-      </w:r>
-    </w:p>
-    <w:p>
-      <w:r>
-        <w:lastRenderedPageBreak/>
-        <w:t xml:space="preserve">Skärmdumpar från datorprogram och spel kan användas för att illustrerar någon viktig aspekt för arbetet. En källangivelse måste anges som tydligt pekar ut programmet och utgivaren. Om figurer och skärmdumpar inte är egenproducerade måste det tydligt framgå vad syftet är med att ha med just denna bild. Går samma syfte att uppnå med en egenskapad bild så </w:t>
-      </w:r>
-      <w:r>
-        <w:t xml:space="preserve">ska </w:t>
-      </w:r>
-      <w:r>
-        <w:t>detta alternativ väljas.</w:t>
-      </w:r>
-    </w:p>
-    <w:p>
-      <w:r>
-        <w:t xml:space="preserve">Figurer </w:t>
-      </w:r>
-      <w:r>
-        <w:t xml:space="preserve">ska </w:t>
-      </w:r>
-      <w:r>
-        <w:t xml:space="preserve">ha numrerad figurmarkör som är centrerad och i </w:t>
-      </w:r>
-      <w:r>
-        <w:rPr>
-          <w:b/>
-        </w:rPr>
-        <w:t xml:space="preserve">fetstil (bold) </w:t>
-      </w:r>
-      <w:r>
-        <w:t xml:space="preserve">under själva figuren. Figurtexten </w:t>
-      </w:r>
-      <w:r>
-        <w:t xml:space="preserve">ska </w:t>
-      </w:r>
-      <w:r>
-        <w:t xml:space="preserve">ge en tydlig förklaring till vad figuren illustrerar. Alla figurer i rapporten </w:t>
-      </w:r>
-      <w:r>
-        <w:t xml:space="preserve">ska </w:t>
-      </w:r>
-      <w:r>
-        <w:t>vara refererade i texten.</w:t>
-      </w:r>
-    </w:p>
-    <w:p>
-      <w:r>
-        <w:t xml:space="preserve">Alla figurer ska vara centrerade och de får inte vara inbakade i texten, det </w:t>
-      </w:r>
-      <w:r>
-        <w:t xml:space="preserve">ska </w:t>
-      </w:r>
-      <w:r>
-        <w:t xml:space="preserve">med andra ord inte finnas text till vänster eller höger om en figur. Figurer </w:t>
-      </w:r>
-      <w:r>
-        <w:t xml:space="preserve">ska </w:t>
-      </w:r>
-      <w:r>
-        <w:t>helst sträckas ut så att de upptar sidans hela bredd. I de fall figuren har ett innehåll som är väldigt högt och smalt så kan en smal figur användas.]</w:t>
-      </w:r>
-    </w:p>
-    <w:p>
-      <w:pPr>
-        <w:pStyle w:val="Figur"/>
-        <w:rPr>
-          <w:lang w:val="sv-SE"/>
-        </w:rPr>
-      </w:pPr>
-      <w:r>
-        <w:rPr>
-          <w:lang w:val="sv-SE" w:eastAsia="sv-SE"/>
-        </w:rPr>
-        <w:drawing>
-          <wp:inline distT="0" distB="0" distL="0" distR="0" wp14:anchorId="01C7A52E" wp14:editId="66B12919">
-            <wp:extent cx="1535158" cy="1535158"/>
-            <wp:effectExtent l="0" t="0" r="0" b="0"/>
-            <wp:docPr id="12" name="Picture 10"/>
-            <wp:cNvGraphicFramePr>
-              <a:graphicFrameLocks xmlns:a="http://schemas.openxmlformats.org/drawingml/2006/main" noChangeAspect="1"/>
-            </wp:cNvGraphicFramePr>
-            <a:graphic xmlns:a="http://schemas.openxmlformats.org/drawingml/2006/main">
-              <a:graphicData uri="http://schemas.openxmlformats.org/drawingml/2006/picture">
-                <pic:pic xmlns:pic="http://schemas.openxmlformats.org/drawingml/2006/picture">
-                  <pic:nvPicPr>
-                    <pic:cNvPr id="0" name="Picture 10" descr="Mall_LOGO_Fischer"/>
-                    <pic:cNvPicPr>
-                      <a:picLocks noChangeAspect="1" noChangeArrowheads="1"/>
-                    </pic:cNvPicPr>
-                  </pic:nvPicPr>
-                  <pic:blipFill>
-                    <a:blip r:embed="rId10">
-                      <a:extLst>
-                        <a:ext uri="{28A0092B-C50C-407E-A947-70E740481C1C}">
-                          <a14:useLocalDpi xmlns:a14="http://schemas.microsoft.com/office/drawing/2010/main" val="0"/>
-                        </a:ext>
-                      </a:extLst>
-                    </a:blip>
-                    <a:stretch>
-                      <a:fillRect/>
-                    </a:stretch>
-                  </pic:blipFill>
-                  <pic:spPr bwMode="auto">
-                    <a:xfrm>
-                      <a:off x="0" y="0"/>
-                      <a:ext cx="1535158" cy="1535158"/>
-                    </a:xfrm>
-                    <a:prstGeom prst="rect">
-                      <a:avLst/>
-                    </a:prstGeom>
-                    <a:noFill/>
-                    <a:ln>
-                      <a:noFill/>
-                    </a:ln>
-                    <a:extLst>
-                      <a:ext uri="{53640926-AAD7-44d8-BBD7-CCE9431645EC}">
-                        <a14:shadowObscured xmlns:a14="http://schemas.microsoft.com/office/drawing/2010/main" xmlns:w="http://schemas.openxmlformats.org/wordprocessingml/2006/main" xmlns:w10="urn:schemas-microsoft-com:office:word" xmlns:v="urn:schemas-microsoft-com:vml" xmlns:o="urn:schemas-microsoft-com:office:office" xmlns:mv="urn:schemas-microsoft-com:mac:vml" xmlns:mo="http://schemas.microsoft.com/office/mac/office/2008/main" xmlns=""/>
-                      </a:ext>
-                    </a:extLst>
-                  </pic:spPr>
-                </pic:pic>
-              </a:graphicData>
-            </a:graphic>
-          </wp:inline>
-        </w:drawing>
-      </w:r>
-    </w:p>
-    <w:p>
-      <w:pPr>
-        <w:pStyle w:val="Figurtext"/>
-      </w:pPr>
-      <w:r>
-        <w:t xml:space="preserve">Exempel på en figur med bra kvalité </w:t>
-      </w:r>
-    </w:p>
-    <w:p>
-      <w:r>
-        <w:t>Genom att ange stilen (</w:t>
-      </w:r>
-      <w:r>
-        <w:rPr>
-          <w:i/>
-        </w:rPr>
-        <w:t>Style</w:t>
-      </w:r>
-      <w:r>
-        <w:t xml:space="preserve">) "figur" till själva bilden så kommer ordbehandlaren hålla ihop figur och figurtext (som </w:t>
-      </w:r>
-      <w:r>
-        <w:t xml:space="preserve">ska </w:t>
-      </w:r>
-      <w:r>
-        <w:t>ha stilen "figurtext") så att de alltid hamnar på samma sida.</w:t>
-      </w:r>
-    </w:p>
-    <w:p>
-      <w:pPr>
-        <w:pStyle w:val="Figur"/>
-        <w:rPr>
-          <w:lang w:val="sv-SE"/>
-        </w:rPr>
-      </w:pPr>
-      <w:r>
-        <w:rPr>
-          <w:lang w:val="sv-SE"/>
-        </w:rPr>
-        <w:br/>
-      </w:r>
-      <w:r>
-        <w:rPr>
-          <w:lang w:val="sv-SE" w:eastAsia="sv-SE"/>
-        </w:rPr>
-        <w:drawing>
-          <wp:inline distT="0" distB="0" distL="0" distR="0" wp14:anchorId="2A150159" wp14:editId="02E17CFE">
-            <wp:extent cx="3892187" cy="1982959"/>
-            <wp:effectExtent l="0" t="0" r="0" b="0"/>
-            <wp:docPr id="3" name="Picture 3"/>
-            <wp:cNvGraphicFramePr>
-              <a:graphicFrameLocks xmlns:a="http://schemas.openxmlformats.org/drawingml/2006/main" noChangeAspect="1"/>
-            </wp:cNvGraphicFramePr>
-            <a:graphic xmlns:a="http://schemas.openxmlformats.org/drawingml/2006/main">
-              <a:graphicData uri="http://schemas.openxmlformats.org/drawingml/2006/picture">
-                <pic:pic xmlns:pic="http://schemas.openxmlformats.org/drawingml/2006/picture">
-                  <pic:nvPicPr>
-                    <pic:cNvPr id="0" name="Picture 1"/>
-                    <pic:cNvPicPr>
-                      <a:picLocks noChangeAspect="1" noChangeArrowheads="1"/>
-                    </pic:cNvPicPr>
-                  </pic:nvPicPr>
-                  <pic:blipFill>
-                    <a:blip r:embed="rId11">
-                      <a:extLst>
-                        <a:ext uri="{28A0092B-C50C-407E-A947-70E740481C1C}">
-                          <a14:useLocalDpi xmlns:a14="http://schemas.microsoft.com/office/drawing/2010/main" val="0"/>
-                        </a:ext>
-                      </a:extLst>
-                    </a:blip>
-                    <a:srcRect/>
-                    <a:stretch>
-                      <a:fillRect/>
-                    </a:stretch>
-                  </pic:blipFill>
-                  <pic:spPr bwMode="auto">
-                    <a:xfrm>
-                      <a:off x="0" y="0"/>
-                      <a:ext cx="3892187" cy="1982959"/>
-                    </a:xfrm>
-                    <a:prstGeom prst="rect">
-                      <a:avLst/>
-                    </a:prstGeom>
-                    <a:noFill/>
-                    <a:ln>
-                      <a:noFill/>
-                    </a:ln>
-                  </pic:spPr>
-                </pic:pic>
-              </a:graphicData>
-            </a:graphic>
-          </wp:inline>
-        </w:drawing>
-      </w:r>
-    </w:p>
-    <w:p>
-      <w:pPr>
-        <w:pStyle w:val="Figurtext"/>
-      </w:pPr>
-      <w:r>
-        <w:t xml:space="preserve">Exempel på en skärmdump i pixelformat </w:t>
-      </w:r>
-    </w:p>
-    <w:p>
-      <w:pPr>
-        <w:pStyle w:val="Rubrik2"/>
-      </w:pPr>
-      <w:bookmarkStart w:id="19" w:name="_Toc219466035"/>
-      <w:bookmarkStart w:id="20" w:name="_Toc219475262"/>
-      <w:bookmarkStart w:id="21" w:name="_Toc282412519"/>
-      <w:r>
-        <w:t>Tabeller</w:t>
-      </w:r>
-      <w:bookmarkEnd w:id="19"/>
-      <w:bookmarkEnd w:id="20"/>
-      <w:bookmarkEnd w:id="21"/>
-    </w:p>
-    <w:p>
-      <w:r>
-        <w:t xml:space="preserve">[Tabeller </w:t>
-      </w:r>
-      <w:r>
-        <w:t xml:space="preserve">ska </w:t>
-      </w:r>
-      <w:r>
-        <w:t xml:space="preserve">hanteras separat från figurer. De </w:t>
-      </w:r>
-      <w:r>
-        <w:t xml:space="preserve">ska </w:t>
-      </w:r>
-      <w:r>
-        <w:t xml:space="preserve">numreras oberoende av figurerna (Tabell 1, Tabell 2 osv). Tabeller </w:t>
-      </w:r>
-      <w:r>
-        <w:t xml:space="preserve">ska </w:t>
-      </w:r>
-      <w:r>
-        <w:t xml:space="preserve">ha numrerad markör som är centrerad och i </w:t>
-      </w:r>
-      <w:r>
-        <w:rPr>
-          <w:b/>
-        </w:rPr>
-        <w:t xml:space="preserve">fetstil (bold) </w:t>
-      </w:r>
-      <w:r>
-        <w:rPr>
-          <w:i/>
-        </w:rPr>
-        <w:t>över</w:t>
-      </w:r>
-      <w:r>
-        <w:t xml:space="preserve"> själva tabellen, se tabell 1. Tabelltexten </w:t>
-      </w:r>
-      <w:r>
-        <w:t xml:space="preserve">ska </w:t>
-      </w:r>
-      <w:r>
-        <w:t xml:space="preserve">ge en tydlig förklaring till vad den illustrerar. Alla tabeller i rapporten </w:t>
-      </w:r>
-      <w:r>
-        <w:t xml:space="preserve">ska </w:t>
-      </w:r>
-      <w:r>
         <w:t>vara refererade i texten.]</w:t>
       </w:r>
     </w:p>
@@ -3042,7 +3171,6 @@
         <w:pStyle w:val="tabelltext"/>
       </w:pPr>
       <w:r>
-        <w:lastRenderedPageBreak/>
         <w:t>Exempel på hur en tabell kan se ut</w:t>
       </w:r>
     </w:p>
@@ -3190,9 +3318,11 @@
             <w:vAlign w:val="center"/>
           </w:tcPr>
           <w:p>
+            <w:proofErr w:type="gramStart"/>
             <w:r>
               <w:t>45%</w:t>
             </w:r>
+            <w:proofErr w:type="gramEnd"/>
           </w:p>
         </w:tc>
         <w:tc>
@@ -3202,9 +3332,11 @@
             <w:vAlign w:val="center"/>
           </w:tcPr>
           <w:p>
+            <w:proofErr w:type="gramStart"/>
             <w:r>
               <w:t>30%</w:t>
             </w:r>
+            <w:proofErr w:type="gramEnd"/>
           </w:p>
         </w:tc>
         <w:tc>
@@ -3214,9 +3346,11 @@
             <w:vAlign w:val="center"/>
           </w:tcPr>
           <w:p>
+            <w:proofErr w:type="gramStart"/>
             <w:r>
               <w:t>44%</w:t>
             </w:r>
+            <w:proofErr w:type="gramEnd"/>
           </w:p>
         </w:tc>
         <w:tc>
@@ -3226,9 +3360,11 @@
             <w:vAlign w:val="center"/>
           </w:tcPr>
           <w:p>
+            <w:proofErr w:type="gramStart"/>
             <w:r>
               <w:t>68%</w:t>
             </w:r>
+            <w:proofErr w:type="gramEnd"/>
           </w:p>
         </w:tc>
       </w:tr>
@@ -3256,9 +3392,11 @@
             <w:vAlign w:val="center"/>
           </w:tcPr>
           <w:p>
+            <w:proofErr w:type="gramStart"/>
             <w:r>
               <w:t>55%</w:t>
             </w:r>
+            <w:proofErr w:type="gramEnd"/>
           </w:p>
         </w:tc>
         <w:tc>
@@ -3268,9 +3406,11 @@
             <w:vAlign w:val="center"/>
           </w:tcPr>
           <w:p>
+            <w:proofErr w:type="gramStart"/>
             <w:r>
               <w:t>70%</w:t>
             </w:r>
+            <w:proofErr w:type="gramEnd"/>
           </w:p>
         </w:tc>
         <w:tc>
@@ -3280,9 +3420,11 @@
             <w:vAlign w:val="center"/>
           </w:tcPr>
           <w:p>
+            <w:proofErr w:type="gramStart"/>
             <w:r>
               <w:t>56%</w:t>
             </w:r>
+            <w:proofErr w:type="gramEnd"/>
           </w:p>
         </w:tc>
         <w:tc>
@@ -3292,9 +3434,11 @@
             <w:vAlign w:val="center"/>
           </w:tcPr>
           <w:p>
+            <w:proofErr w:type="gramStart"/>
             <w:r>
               <w:t>32%</w:t>
             </w:r>
+            <w:proofErr w:type="gramEnd"/>
           </w:p>
         </w:tc>
       </w:tr>
@@ -3304,11 +3448,11 @@
       <w:pPr>
         <w:pStyle w:val="Rubrik2"/>
       </w:pPr>
-      <w:bookmarkStart w:id="22" w:name="_Toc282412520"/>
+      <w:bookmarkStart w:id="9" w:name="_Toc282412520"/>
       <w:r>
         <w:t>Citat</w:t>
       </w:r>
-      <w:bookmarkEnd w:id="22"/>
+      <w:bookmarkEnd w:id="9"/>
     </w:p>
     <w:p>
       <w:r>
@@ -3332,51 +3476,242 @@
         <w:t xml:space="preserve">: </w:t>
       </w:r>
       <w:r>
-        <w:t xml:space="preserve">Roberts, Furst, Dorn och Isbell (2009, s. 25) beskriver sitt ramverk som </w:t>
+        <w:t xml:space="preserve">Roberts, Furst, Dorn och </w:t>
+      </w:r>
+      <w:proofErr w:type="spellStart"/>
+      <w:r>
+        <w:t>Isbell</w:t>
+      </w:r>
+      <w:proofErr w:type="spellEnd"/>
+      <w:r>
+        <w:t xml:space="preserve"> (2009, s. 25) beskriver sitt ramverk som </w:t>
       </w:r>
       <w:r>
         <w:t xml:space="preserve">ett </w:t>
       </w:r>
       <w:r>
-        <w:t>"web-based mixed-media choose-your-own-adventure-style interactive storytelling system"</w:t>
+        <w:t>"web-</w:t>
+      </w:r>
+      <w:proofErr w:type="spellStart"/>
+      <w:r>
+        <w:t>based</w:t>
+      </w:r>
+      <w:proofErr w:type="spellEnd"/>
+      <w:r>
+        <w:t xml:space="preserve"> mixed-media </w:t>
+      </w:r>
+      <w:proofErr w:type="spellStart"/>
+      <w:r>
+        <w:t>choose</w:t>
+      </w:r>
+      <w:proofErr w:type="spellEnd"/>
+      <w:r>
+        <w:t>-</w:t>
+      </w:r>
+      <w:proofErr w:type="spellStart"/>
+      <w:r>
+        <w:t>your</w:t>
+      </w:r>
+      <w:proofErr w:type="spellEnd"/>
+      <w:r>
+        <w:t>-</w:t>
+      </w:r>
+      <w:proofErr w:type="spellStart"/>
+      <w:r>
+        <w:t>own</w:t>
+      </w:r>
+      <w:proofErr w:type="spellEnd"/>
+      <w:r>
+        <w:t>-</w:t>
+      </w:r>
+      <w:proofErr w:type="spellStart"/>
+      <w:r>
+        <w:t>adventure</w:t>
+      </w:r>
+      <w:proofErr w:type="spellEnd"/>
+      <w:r>
+        <w:t xml:space="preserve">-style </w:t>
+      </w:r>
+      <w:proofErr w:type="spellStart"/>
+      <w:r>
+        <w:t>interactive</w:t>
+      </w:r>
+      <w:proofErr w:type="spellEnd"/>
+      <w:r>
+        <w:t xml:space="preserve"> </w:t>
+      </w:r>
+      <w:proofErr w:type="spellStart"/>
+      <w:r>
+        <w:t>storytelling</w:t>
+      </w:r>
+      <w:proofErr w:type="spellEnd"/>
+      <w:r>
+        <w:t xml:space="preserve"> system"</w:t>
       </w:r>
       <w:r>
         <w:t xml:space="preserve">. </w:t>
       </w:r>
     </w:p>
     <w:p>
-      <w:r>
+      <w:pPr>
+        <w:rPr>
+          <w:lang w:val="en-US"/>
+        </w:rPr>
+      </w:pPr>
+      <w:r>
+        <w:lastRenderedPageBreak/>
         <w:t xml:space="preserve">Längre citat </w:t>
       </w:r>
       <w:r>
         <w:t xml:space="preserve">ska </w:t>
       </w:r>
       <w:r>
-        <w:t>anges som ett eget stycke som är indraget. I mallen kan stilen "Citat" användas. Det kan till exempel se ut så här:</w:t>
+        <w:t xml:space="preserve">anges som ett eget stycke som är indraget. I mallen kan stilen "Citat" användas. </w:t>
+      </w:r>
+      <w:proofErr w:type="spellStart"/>
+      <w:r>
+        <w:rPr>
+          <w:lang w:val="en-US"/>
+        </w:rPr>
+        <w:t>Det</w:t>
+      </w:r>
+      <w:proofErr w:type="spellEnd"/>
+      <w:r>
+        <w:rPr>
+          <w:lang w:val="en-US"/>
+        </w:rPr>
+        <w:t xml:space="preserve"> </w:t>
+      </w:r>
+      <w:proofErr w:type="spellStart"/>
+      <w:proofErr w:type="gramStart"/>
+      <w:r>
+        <w:rPr>
+          <w:lang w:val="en-US"/>
+        </w:rPr>
+        <w:t>kan</w:t>
+      </w:r>
+      <w:proofErr w:type="spellEnd"/>
+      <w:proofErr w:type="gramEnd"/>
+      <w:r>
+        <w:rPr>
+          <w:lang w:val="en-US"/>
+        </w:rPr>
+        <w:t xml:space="preserve"> till </w:t>
+      </w:r>
+      <w:proofErr w:type="spellStart"/>
+      <w:r>
+        <w:rPr>
+          <w:lang w:val="en-US"/>
+        </w:rPr>
+        <w:t>exempel</w:t>
+      </w:r>
+      <w:proofErr w:type="spellEnd"/>
+      <w:r>
+        <w:rPr>
+          <w:lang w:val="en-US"/>
+        </w:rPr>
+        <w:t xml:space="preserve"> se </w:t>
+      </w:r>
+      <w:proofErr w:type="spellStart"/>
+      <w:r>
+        <w:rPr>
+          <w:lang w:val="en-US"/>
+        </w:rPr>
+        <w:t>ut</w:t>
+      </w:r>
+      <w:proofErr w:type="spellEnd"/>
+      <w:r>
+        <w:rPr>
+          <w:lang w:val="en-US"/>
+        </w:rPr>
+        <w:t xml:space="preserve"> </w:t>
+      </w:r>
+      <w:proofErr w:type="spellStart"/>
+      <w:r>
+        <w:rPr>
+          <w:lang w:val="en-US"/>
+        </w:rPr>
+        <w:t>så</w:t>
+      </w:r>
+      <w:proofErr w:type="spellEnd"/>
+      <w:r>
+        <w:rPr>
+          <w:lang w:val="en-US"/>
+        </w:rPr>
+        <w:t xml:space="preserve"> </w:t>
+      </w:r>
+      <w:proofErr w:type="spellStart"/>
+      <w:r>
+        <w:rPr>
+          <w:lang w:val="en-US"/>
+        </w:rPr>
+        <w:t>här</w:t>
+      </w:r>
+      <w:proofErr w:type="spellEnd"/>
+      <w:r>
+        <w:rPr>
+          <w:lang w:val="en-US"/>
+        </w:rPr>
+        <w:t>:</w:t>
       </w:r>
     </w:p>
     <w:p>
       <w:pPr>
         <w:pStyle w:val="Citat1"/>
-      </w:pPr>
-      <w:r>
+        <w:rPr>
+          <w:lang w:val="en-US"/>
+        </w:rPr>
+      </w:pPr>
+      <w:r>
+        <w:rPr>
+          <w:lang w:val="en-US"/>
+        </w:rPr>
         <w:t>Our framework for evaluating our approach is a web-based mixed-media choose-your-own-adventure-style interactive storytelling system. Our system displays a sequence of authored text and videos that comprise narrative units, or events, that are linked together by explicit d</w:t>
       </w:r>
       <w:r>
+        <w:rPr>
+          <w:lang w:val="en-US"/>
+        </w:rPr>
         <w:t>ecision points for the player.</w:t>
       </w:r>
     </w:p>
     <w:p>
       <w:pPr>
         <w:pStyle w:val="CitatRef"/>
-      </w:pPr>
-      <w:r>
-        <w:t xml:space="preserve">Roberts, Furst, Dorn </w:t>
-      </w:r>
-      <w:r>
+        <w:rPr>
+          <w:lang w:val="en-US"/>
+        </w:rPr>
+      </w:pPr>
+      <w:r>
+        <w:rPr>
+          <w:lang w:val="en-US"/>
+        </w:rPr>
+        <w:t xml:space="preserve">Roberts, </w:t>
+      </w:r>
+      <w:proofErr w:type="spellStart"/>
+      <w:r>
+        <w:rPr>
+          <w:lang w:val="en-US"/>
+        </w:rPr>
+        <w:t>Furst</w:t>
+      </w:r>
+      <w:proofErr w:type="spellEnd"/>
+      <w:r>
+        <w:rPr>
+          <w:lang w:val="en-US"/>
+        </w:rPr>
+        <w:t xml:space="preserve">, Dorn </w:t>
+      </w:r>
+      <w:r>
+        <w:rPr>
+          <w:lang w:val="en-US"/>
+        </w:rPr>
         <w:t>&amp; Isbell</w:t>
       </w:r>
       <w:r>
+        <w:rPr>
+          <w:lang w:val="en-US"/>
+        </w:rPr>
         <w:t>, 2009, s. 25</w:t>
       </w:r>
     </w:p>
@@ -3388,184 +3723,202 @@
         <w:t xml:space="preserve">ska </w:t>
       </w:r>
       <w:r>
-        <w:t>inte vara kursiv. I mallen kan stilen "CitatRef" användas.</w:t>
+        <w:t>inte vara kursiv. I mallen kan stilen "</w:t>
+      </w:r>
+      <w:proofErr w:type="spellStart"/>
+      <w:r>
+        <w:t>CitatRef</w:t>
+      </w:r>
+      <w:proofErr w:type="spellEnd"/>
+      <w:r>
+        <w:t>" användas.</w:t>
       </w:r>
     </w:p>
     <w:p>
       <w:pPr>
         <w:pStyle w:val="Rubrik1"/>
       </w:pPr>
-      <w:bookmarkStart w:id="23" w:name="_Toc181172224"/>
-      <w:bookmarkStart w:id="24" w:name="_Toc219466036"/>
-      <w:bookmarkStart w:id="25" w:name="_Toc219475263"/>
-      <w:bookmarkStart w:id="26" w:name="_Toc282412521"/>
+      <w:bookmarkStart w:id="10" w:name="_Toc181172224"/>
+      <w:bookmarkStart w:id="11" w:name="_Toc219466036"/>
+      <w:bookmarkStart w:id="12" w:name="_Toc219475263"/>
+      <w:bookmarkStart w:id="13" w:name="_Toc282412521"/>
       <w:r>
         <w:lastRenderedPageBreak/>
         <w:t>Problemformulering</w:t>
+      </w:r>
+      <w:bookmarkEnd w:id="10"/>
+      <w:bookmarkEnd w:id="11"/>
+      <w:bookmarkEnd w:id="12"/>
+      <w:bookmarkEnd w:id="13"/>
+      <w:r>
+        <w:t xml:space="preserve"> </w:t>
+      </w:r>
+    </w:p>
+    <w:p>
+      <w:r>
+        <w:t xml:space="preserve"> [Problemformuleringen </w:t>
+      </w:r>
+      <w:r>
+        <w:t xml:space="preserve">ska </w:t>
+      </w:r>
+      <w:r>
+        <w:t xml:space="preserve">detaljerat redogöra för det problem examensarbetet är baserat på. Problemet </w:t>
+      </w:r>
+      <w:r>
+        <w:t xml:space="preserve">ska </w:t>
+      </w:r>
+      <w:r>
+        <w:t>först beskrivas övergripande för att senare i problemformuleringen beskrivas mer detaljerat.]</w:t>
+      </w:r>
+    </w:p>
+    <w:p>
+      <w:pPr>
+        <w:pStyle w:val="Rubrik2"/>
+      </w:pPr>
+      <w:bookmarkStart w:id="14" w:name="_Toc181172225"/>
+      <w:bookmarkStart w:id="15" w:name="_Toc219466037"/>
+      <w:bookmarkStart w:id="16" w:name="_Toc219475264"/>
+      <w:bookmarkStart w:id="17" w:name="_Toc282412522"/>
+      <w:r>
+        <w:t>Metodbeskrivning</w:t>
+      </w:r>
+      <w:bookmarkEnd w:id="14"/>
+      <w:bookmarkEnd w:id="15"/>
+      <w:bookmarkEnd w:id="16"/>
+      <w:bookmarkEnd w:id="17"/>
+    </w:p>
+    <w:p>
+      <w:r>
+        <w:t xml:space="preserve"> [Problemformulering ska även innefatta en metodbeskrivning som ger en tydlig bild av hur frågeställningen ska besvaras, undersökas och arbetet utvärderas.]</w:t>
+      </w:r>
+    </w:p>
+    <w:p>
+      <w:pPr>
+        <w:pStyle w:val="Rubrik1"/>
+      </w:pPr>
+      <w:bookmarkStart w:id="18" w:name="_Toc181172227"/>
+      <w:bookmarkStart w:id="19" w:name="_Toc219466039"/>
+      <w:bookmarkStart w:id="20" w:name="_Toc219475266"/>
+      <w:bookmarkStart w:id="21" w:name="_Toc282412523"/>
+      <w:r>
+        <w:lastRenderedPageBreak/>
+        <w:t>Genomförande/Implementation/ Projektbeskrivning</w:t>
+      </w:r>
+      <w:bookmarkEnd w:id="18"/>
+      <w:bookmarkEnd w:id="19"/>
+      <w:bookmarkEnd w:id="20"/>
+      <w:bookmarkEnd w:id="21"/>
+      <w:r>
+        <w:t xml:space="preserve"> </w:t>
+      </w:r>
+    </w:p>
+    <w:p>
+      <w:r>
+        <w:t xml:space="preserve">[Kapitlet kan </w:t>
+      </w:r>
+      <w:proofErr w:type="spellStart"/>
+      <w:r>
+        <w:t>rubriksättas</w:t>
+      </w:r>
+      <w:proofErr w:type="spellEnd"/>
+      <w:r>
+        <w:t xml:space="preserve"> </w:t>
+      </w:r>
+      <w:r>
+        <w:rPr>
+          <w:i/>
+        </w:rPr>
+        <w:t>Genomförande</w:t>
+      </w:r>
+      <w:r>
+        <w:t xml:space="preserve"> eller </w:t>
+      </w:r>
+      <w:r>
+        <w:rPr>
+          <w:i/>
+        </w:rPr>
+        <w:t>Implementation</w:t>
+      </w:r>
+      <w:r>
+        <w:t xml:space="preserve"> eller </w:t>
+      </w:r>
+      <w:r>
+        <w:rPr>
+          <w:i/>
+        </w:rPr>
+        <w:t>Projektbeskrivning</w:t>
+      </w:r>
+      <w:r>
+        <w:t xml:space="preserve"> eller liknande. Innehåll kan variera beroende på projektets innehåll men nedan finns förslag på upplägg.</w:t>
+      </w:r>
+    </w:p>
+    <w:p>
+      <w:r>
+        <w:t>Viktigt i detta kapitel är beskrivningen av progression och designval, och då även att diskutera och problematisera alternativ som valdes bort, varför detta skedde och stickspår till den valda lösningen.</w:t>
+      </w:r>
+    </w:p>
+    <w:p>
+      <w:r>
+        <w:t>För ett grafikarbete kan detta exempelvis betyda att ofärdiga, kommenterade skisser presenteras i rapporten. Detta för att visa på progressionen och designval under arbetets gång. För en programmerare kan detta innebära att algoritmer och lösningar som förkastats vägs mot den valda lösningen.]</w:t>
+      </w:r>
+    </w:p>
+    <w:p>
+      <w:pPr>
+        <w:pStyle w:val="Rubrik2"/>
+      </w:pPr>
+      <w:bookmarkStart w:id="22" w:name="_Toc181172228"/>
+      <w:bookmarkStart w:id="23" w:name="_Toc219466040"/>
+      <w:bookmarkStart w:id="24" w:name="_Toc219475267"/>
+      <w:bookmarkStart w:id="25" w:name="_Toc282412524"/>
+      <w:proofErr w:type="gramStart"/>
+      <w:r>
+        <w:t>Research /</w:t>
+      </w:r>
+      <w:bookmarkEnd w:id="22"/>
+      <w:r>
+        <w:t xml:space="preserve"> Förstudie</w:t>
       </w:r>
       <w:bookmarkEnd w:id="23"/>
       <w:bookmarkEnd w:id="24"/>
       <w:bookmarkEnd w:id="25"/>
+      <w:proofErr w:type="gramEnd"/>
+    </w:p>
+    <w:p>
+      <w:r>
+        <w:t>[Ett research- eller förstudiekapitel kan vara viktigt. Om man inspirerats av något, exempelvis ett program, en film, en bok eller något annat så kan detta listas under denna rubrik.</w:t>
+      </w:r>
+    </w:p>
+    <w:p>
+      <w:r>
+        <w:t xml:space="preserve">Källor som underbygger genomförandet men inte problemet eller metoden kan ligga i bakgrunden, men de passar ofta bättre i ett separat kapitel i början av genomförandedelen än som en del av bakgrunden. </w:t>
+      </w:r>
+    </w:p>
+    <w:p>
+      <w:r>
+        <w:t xml:space="preserve">Så mycket som möjligt av det som inspirerat genomförandet </w:t>
+      </w:r>
+      <w:r>
+        <w:t xml:space="preserve">ska </w:t>
+      </w:r>
+      <w:r>
+        <w:t>listas i detta kapitel]</w:t>
+      </w:r>
+    </w:p>
+    <w:p>
+      <w:pPr>
+        <w:pStyle w:val="Rubrik2"/>
+      </w:pPr>
+      <w:bookmarkStart w:id="26" w:name="_Toc181172229"/>
+      <w:bookmarkStart w:id="27" w:name="_Toc219466041"/>
+      <w:bookmarkStart w:id="28" w:name="_Toc219475268"/>
+      <w:bookmarkStart w:id="29" w:name="_Toc282412525"/>
+      <w:r>
+        <w:t>Progressionsexempel: modellering</w:t>
+      </w:r>
       <w:bookmarkEnd w:id="26"/>
-      <w:r>
-        <w:t xml:space="preserve"> </w:t>
-      </w:r>
-    </w:p>
-    <w:p>
-      <w:r>
-        <w:t xml:space="preserve"> [Problemformuleringen </w:t>
-      </w:r>
-      <w:r>
-        <w:t xml:space="preserve">ska </w:t>
-      </w:r>
-      <w:r>
-        <w:t xml:space="preserve">detaljerat redogöra för det problem examensarbetet är baserat på. Problemet </w:t>
-      </w:r>
-      <w:r>
-        <w:t xml:space="preserve">ska </w:t>
-      </w:r>
-      <w:r>
-        <w:t>först beskrivas övergripande för att senare i problemformuleringen beskrivas mer detaljerat.]</w:t>
-      </w:r>
-    </w:p>
-    <w:p>
-      <w:pPr>
-        <w:pStyle w:val="Rubrik2"/>
-      </w:pPr>
-      <w:bookmarkStart w:id="27" w:name="_Toc181172225"/>
-      <w:bookmarkStart w:id="28" w:name="_Toc219466037"/>
-      <w:bookmarkStart w:id="29" w:name="_Toc219475264"/>
-      <w:bookmarkStart w:id="30" w:name="_Toc282412522"/>
-      <w:r>
-        <w:t>Metodbeskrivning</w:t>
-      </w:r>
       <w:bookmarkEnd w:id="27"/>
       <w:bookmarkEnd w:id="28"/>
       <w:bookmarkEnd w:id="29"/>
-      <w:bookmarkEnd w:id="30"/>
-    </w:p>
-    <w:p>
-      <w:r>
-        <w:t xml:space="preserve"> [Problemformulering ska även innefatta en metodbeskrivning som ger en tydlig bild av hur frågeställningen ska besvaras, undersökas och arbetet utvärderas.]</w:t>
-      </w:r>
-    </w:p>
-    <w:p>
-      <w:pPr>
-        <w:pStyle w:val="Rubrik1"/>
-      </w:pPr>
-      <w:bookmarkStart w:id="31" w:name="_Toc181172227"/>
-      <w:bookmarkStart w:id="32" w:name="_Toc219466039"/>
-      <w:bookmarkStart w:id="33" w:name="_Toc219475266"/>
-      <w:bookmarkStart w:id="34" w:name="_Toc282412523"/>
-      <w:r>
-        <w:lastRenderedPageBreak/>
-        <w:t>Genomförande/Implementation/ Projektbeskrivning</w:t>
-      </w:r>
-      <w:bookmarkEnd w:id="31"/>
-      <w:bookmarkEnd w:id="32"/>
-      <w:bookmarkEnd w:id="33"/>
-      <w:bookmarkEnd w:id="34"/>
-      <w:r>
-        <w:t xml:space="preserve"> </w:t>
-      </w:r>
-    </w:p>
-    <w:p>
-      <w:r>
-        <w:t xml:space="preserve">[Kapitlet kan rubriksättas </w:t>
-      </w:r>
-      <w:r>
-        <w:rPr>
-          <w:i/>
-        </w:rPr>
-        <w:t>Genomförande</w:t>
-      </w:r>
-      <w:r>
-        <w:t xml:space="preserve"> eller </w:t>
-      </w:r>
-      <w:r>
-        <w:rPr>
-          <w:i/>
-        </w:rPr>
-        <w:t>Implementation</w:t>
-      </w:r>
-      <w:r>
-        <w:t xml:space="preserve"> eller </w:t>
-      </w:r>
-      <w:r>
-        <w:rPr>
-          <w:i/>
-        </w:rPr>
-        <w:t>Projektbeskrivning</w:t>
-      </w:r>
-      <w:r>
-        <w:t xml:space="preserve"> eller liknande. Innehåll kan variera beroende på projektets innehåll men nedan finns förslag på upplägg.</w:t>
-      </w:r>
-    </w:p>
-    <w:p>
-      <w:r>
-        <w:t>Viktigt i detta kapitel är beskrivningen av progression och designval, och då även att diskutera och problematisera alternativ som valdes bort, varför detta skedde och stickspår till den valda lösningen.</w:t>
-      </w:r>
-    </w:p>
-    <w:p>
-      <w:r>
-        <w:t>För ett grafikarbete kan detta exempelvis betyda att ofärdiga, kommenterade skisser presenteras i rapporten. Detta för att visa på progressionen och designval under arbetets gång. För en programmerare kan detta innebära att algoritmer och lösningar som förkastats vägs mot den valda lösningen.]</w:t>
-      </w:r>
-    </w:p>
-    <w:p>
-      <w:pPr>
-        <w:pStyle w:val="Rubrik2"/>
-      </w:pPr>
-      <w:bookmarkStart w:id="35" w:name="_Toc181172228"/>
-      <w:bookmarkStart w:id="36" w:name="_Toc219466040"/>
-      <w:bookmarkStart w:id="37" w:name="_Toc219475267"/>
-      <w:bookmarkStart w:id="38" w:name="_Toc282412524"/>
-      <w:r>
-        <w:t>Research /</w:t>
-      </w:r>
-      <w:bookmarkEnd w:id="35"/>
-      <w:r>
-        <w:t xml:space="preserve"> Förstudie</w:t>
-      </w:r>
-      <w:bookmarkEnd w:id="36"/>
-      <w:bookmarkEnd w:id="37"/>
-      <w:bookmarkEnd w:id="38"/>
-    </w:p>
-    <w:p>
-      <w:r>
-        <w:t>[Ett research- eller förstudiekapitel kan vara viktigt. Om man inspirerats av något, exempelvis ett program, en film, en bok eller något annat så kan detta listas under denna rubrik.</w:t>
-      </w:r>
-    </w:p>
-    <w:p>
-      <w:r>
-        <w:t xml:space="preserve">Källor som underbygger genomförandet men inte problemet eller metoden kan ligga i bakgrunden, men de passar ofta bättre i ett separat kapitel i början av genomförandedelen än som en del av bakgrunden. </w:t>
-      </w:r>
-    </w:p>
-    <w:p>
-      <w:r>
-        <w:t xml:space="preserve">Så mycket som möjligt av det som inspirerat genomförandet </w:t>
-      </w:r>
-      <w:r>
-        <w:t xml:space="preserve">ska </w:t>
-      </w:r>
-      <w:r>
-        <w:t>listas i detta kapitel]</w:t>
-      </w:r>
-    </w:p>
-    <w:p>
-      <w:pPr>
-        <w:pStyle w:val="Rubrik2"/>
-      </w:pPr>
-      <w:bookmarkStart w:id="39" w:name="_Toc181172229"/>
-      <w:bookmarkStart w:id="40" w:name="_Toc219466041"/>
-      <w:bookmarkStart w:id="41" w:name="_Toc219475268"/>
-      <w:bookmarkStart w:id="42" w:name="_Toc282412525"/>
-      <w:r>
-        <w:t>Progressionsexempel: modellering</w:t>
-      </w:r>
-      <w:bookmarkEnd w:id="39"/>
-      <w:bookmarkEnd w:id="40"/>
-      <w:bookmarkEnd w:id="41"/>
-      <w:bookmarkEnd w:id="42"/>
     </w:p>
     <w:p>
       <w:r>
@@ -3601,7 +3954,7 @@
                     </pic:cNvPicPr>
                   </pic:nvPicPr>
                   <pic:blipFill>
-                    <a:blip r:embed="rId12">
+                    <a:blip r:embed="rId10">
                       <a:extLst>
                         <a:ext uri="{28A0092B-C50C-407E-A947-70E740481C1C}">
                           <a14:useLocalDpi xmlns:a14="http://schemas.microsoft.com/office/drawing/2010/main" val="0"/>
@@ -3676,7 +4029,7 @@
                     </pic:cNvPicPr>
                   </pic:nvPicPr>
                   <pic:blipFill>
-                    <a:blip r:embed="rId13">
+                    <a:blip r:embed="rId11">
                       <a:extLst>
                         <a:ext uri="{28A0092B-C50C-407E-A947-70E740481C1C}">
                           <a14:useLocalDpi xmlns:a14="http://schemas.microsoft.com/office/drawing/2010/main" val="0"/>
@@ -3720,12 +4073,12 @@
       <w:pPr>
         <w:pStyle w:val="Rubrik1"/>
       </w:pPr>
-      <w:bookmarkStart w:id="43" w:name="_Toc282412526"/>
+      <w:bookmarkStart w:id="30" w:name="_Toc282412526"/>
       <w:r>
         <w:lastRenderedPageBreak/>
         <w:t>Utvärdering</w:t>
       </w:r>
-      <w:bookmarkEnd w:id="43"/>
+      <w:bookmarkEnd w:id="30"/>
     </w:p>
     <w:p>
       <w:r>
@@ -3738,7 +4091,15 @@
         <w:t>utvärdering</w:t>
       </w:r>
       <w:r>
-        <w:t xml:space="preserve"> ska innehålla en presentation av den genomförda undersökningen, en analys av utfallet och de slutsatser som kan dras därav.</w:t>
+        <w:t xml:space="preserve"> ska innehålla en presentation av den genomförda undersökningen, en analys av utfallet och de slutsatser som kan dras </w:t>
+      </w:r>
+      <w:proofErr w:type="gramStart"/>
+      <w:r>
+        <w:t>därav</w:t>
+      </w:r>
+      <w:proofErr w:type="gramEnd"/>
+      <w:r>
+        <w:t>.</w:t>
       </w:r>
     </w:p>
     <w:p>
@@ -3758,63 +4119,63 @@
       <w:pPr>
         <w:pStyle w:val="Rubrik2"/>
       </w:pPr>
-      <w:bookmarkStart w:id="44" w:name="_Toc282412527"/>
+      <w:bookmarkStart w:id="31" w:name="_Toc282412527"/>
       <w:r>
         <w:t>Presentation av undersökning</w:t>
       </w:r>
-      <w:bookmarkEnd w:id="44"/>
+      <w:bookmarkEnd w:id="31"/>
     </w:p>
     <w:p/>
     <w:p>
       <w:pPr>
         <w:pStyle w:val="Rubrik2"/>
       </w:pPr>
-      <w:bookmarkStart w:id="45" w:name="_Toc282412528"/>
+      <w:bookmarkStart w:id="32" w:name="_Toc282412528"/>
       <w:r>
         <w:t>Analys</w:t>
       </w:r>
-      <w:bookmarkEnd w:id="45"/>
+      <w:bookmarkEnd w:id="32"/>
     </w:p>
     <w:p/>
     <w:p>
       <w:pPr>
         <w:pStyle w:val="Rubrik2"/>
       </w:pPr>
-      <w:bookmarkStart w:id="46" w:name="_Toc282412529"/>
+      <w:bookmarkStart w:id="33" w:name="_Toc282412529"/>
       <w:r>
         <w:t>Slutsatser</w:t>
       </w:r>
-      <w:bookmarkEnd w:id="46"/>
+      <w:bookmarkEnd w:id="33"/>
     </w:p>
     <w:p>
       <w:pPr>
         <w:pStyle w:val="Rubrik1"/>
       </w:pPr>
-      <w:bookmarkStart w:id="47" w:name="_Toc282412530"/>
+      <w:bookmarkStart w:id="34" w:name="_Toc282412530"/>
       <w:r>
         <w:lastRenderedPageBreak/>
         <w:t>Avslutande diskussion</w:t>
       </w:r>
-      <w:bookmarkEnd w:id="47"/>
+      <w:bookmarkEnd w:id="34"/>
     </w:p>
     <w:p>
       <w:pPr>
         <w:pStyle w:val="Rubrik2"/>
       </w:pPr>
-      <w:bookmarkStart w:id="48" w:name="_Toc181172232"/>
-      <w:bookmarkStart w:id="49" w:name="_Toc219466044"/>
-      <w:bookmarkStart w:id="50" w:name="_Toc219475271"/>
-      <w:bookmarkStart w:id="51" w:name="_Toc282412531"/>
+      <w:bookmarkStart w:id="35" w:name="_Toc181172232"/>
+      <w:bookmarkStart w:id="36" w:name="_Toc219466044"/>
+      <w:bookmarkStart w:id="37" w:name="_Toc219475271"/>
+      <w:bookmarkStart w:id="38" w:name="_Toc282412531"/>
       <w:r>
         <w:t>S</w:t>
       </w:r>
       <w:r>
         <w:t>ammanfattning</w:t>
       </w:r>
-      <w:bookmarkEnd w:id="48"/>
-      <w:bookmarkEnd w:id="49"/>
-      <w:bookmarkEnd w:id="50"/>
-      <w:bookmarkEnd w:id="51"/>
+      <w:bookmarkEnd w:id="35"/>
+      <w:bookmarkEnd w:id="36"/>
+      <w:bookmarkEnd w:id="37"/>
+      <w:bookmarkEnd w:id="38"/>
     </w:p>
     <w:p>
       <w:r>
@@ -3847,17 +4208,17 @@
       <w:pPr>
         <w:pStyle w:val="Rubrik2"/>
       </w:pPr>
-      <w:bookmarkStart w:id="52" w:name="_Toc181172233"/>
-      <w:bookmarkStart w:id="53" w:name="_Toc219466045"/>
-      <w:bookmarkStart w:id="54" w:name="_Toc219475272"/>
-      <w:bookmarkStart w:id="55" w:name="_Toc282412532"/>
+      <w:bookmarkStart w:id="39" w:name="_Toc181172233"/>
+      <w:bookmarkStart w:id="40" w:name="_Toc219466045"/>
+      <w:bookmarkStart w:id="41" w:name="_Toc219475272"/>
+      <w:bookmarkStart w:id="42" w:name="_Toc282412532"/>
       <w:r>
         <w:t>Diskussion</w:t>
       </w:r>
-      <w:bookmarkEnd w:id="52"/>
-      <w:bookmarkEnd w:id="53"/>
-      <w:bookmarkEnd w:id="54"/>
-      <w:bookmarkEnd w:id="55"/>
+      <w:bookmarkEnd w:id="39"/>
+      <w:bookmarkEnd w:id="40"/>
+      <w:bookmarkEnd w:id="41"/>
+      <w:bookmarkEnd w:id="42"/>
     </w:p>
     <w:p>
       <w:r>
@@ -3952,17 +4313,17 @@
       <w:pPr>
         <w:pStyle w:val="Rubrik2"/>
       </w:pPr>
-      <w:bookmarkStart w:id="56" w:name="_Toc181172234"/>
-      <w:bookmarkStart w:id="57" w:name="_Toc219466046"/>
-      <w:bookmarkStart w:id="58" w:name="_Toc219475273"/>
-      <w:bookmarkStart w:id="59" w:name="_Toc282412533"/>
+      <w:bookmarkStart w:id="43" w:name="_Toc181172234"/>
+      <w:bookmarkStart w:id="44" w:name="_Toc219466046"/>
+      <w:bookmarkStart w:id="45" w:name="_Toc219475273"/>
+      <w:bookmarkStart w:id="46" w:name="_Toc282412533"/>
       <w:r>
         <w:t>Framtida arbete</w:t>
       </w:r>
-      <w:bookmarkEnd w:id="56"/>
-      <w:bookmarkEnd w:id="57"/>
-      <w:bookmarkEnd w:id="58"/>
-      <w:bookmarkEnd w:id="59"/>
+      <w:bookmarkEnd w:id="43"/>
+      <w:bookmarkEnd w:id="44"/>
+      <w:bookmarkEnd w:id="45"/>
+      <w:bookmarkEnd w:id="46"/>
     </w:p>
     <w:p>
       <w:r>
@@ -3979,53 +4340,43 @@
     <w:p>
       <w:pPr>
         <w:pStyle w:val="ReferensHeading"/>
-      </w:pPr>
-      <w:bookmarkStart w:id="60" w:name="_Toc181172235"/>
-      <w:bookmarkStart w:id="61" w:name="_Toc181172567"/>
-      <w:bookmarkStart w:id="62" w:name="_Toc181173118"/>
-      <w:bookmarkStart w:id="63" w:name="_Toc181173288"/>
-      <w:bookmarkStart w:id="64" w:name="_Toc185664441"/>
-      <w:bookmarkStart w:id="65" w:name="_Toc219475274"/>
-      <w:bookmarkStart w:id="66" w:name="_Toc282412534"/>
-      <w:r>
+        <w:rPr>
+          <w:lang w:val="en-US"/>
+        </w:rPr>
+      </w:pPr>
+      <w:bookmarkStart w:id="47" w:name="_Toc181172235"/>
+      <w:bookmarkStart w:id="48" w:name="_Toc181172567"/>
+      <w:bookmarkStart w:id="49" w:name="_Toc181173118"/>
+      <w:bookmarkStart w:id="50" w:name="_Toc181173288"/>
+      <w:bookmarkStart w:id="51" w:name="_Toc185664441"/>
+      <w:bookmarkStart w:id="52" w:name="_Toc219475274"/>
+      <w:bookmarkStart w:id="53" w:name="_Toc282412534"/>
+      <w:proofErr w:type="spellStart"/>
+      <w:r>
+        <w:rPr>
+          <w:lang w:val="en-US"/>
+        </w:rPr>
         <w:lastRenderedPageBreak/>
         <w:t>Referenser</w:t>
       </w:r>
-      <w:bookmarkEnd w:id="60"/>
-      <w:bookmarkEnd w:id="61"/>
-      <w:bookmarkEnd w:id="62"/>
-      <w:bookmarkEnd w:id="63"/>
-      <w:bookmarkEnd w:id="64"/>
-      <w:bookmarkEnd w:id="65"/>
-      <w:bookmarkEnd w:id="66"/>
+      <w:bookmarkEnd w:id="47"/>
+      <w:bookmarkEnd w:id="48"/>
+      <w:bookmarkEnd w:id="49"/>
+      <w:bookmarkEnd w:id="50"/>
+      <w:bookmarkEnd w:id="51"/>
+      <w:bookmarkEnd w:id="52"/>
+      <w:bookmarkEnd w:id="53"/>
+      <w:proofErr w:type="spellEnd"/>
     </w:p>
     <w:p>
       <w:pPr>
         <w:pStyle w:val="Referens"/>
       </w:pPr>
       <w:r>
+        <w:rPr>
+          <w:lang w:val="en-US"/>
+        </w:rPr>
         <w:t xml:space="preserve">Electronic Arts (2011) </w:t>
-      </w:r>
-      <w:r>
-        <w:rPr>
-          <w:i/>
-          <w:iCs/>
-        </w:rPr>
-        <w:t>Battlefield 3</w:t>
-      </w:r>
-      <w:r>
-        <w:t xml:space="preserve"> (Version: 1.0) [Datorprogram]. Electronic Arts. Tillgänglig på Internet: http://www.battlefield.com/battlefield3.</w:t>
-      </w:r>
-    </w:p>
-    <w:p>
-      <w:pPr>
-        <w:pStyle w:val="Referens"/>
-      </w:pPr>
-      <w:r>
-        <w:rPr>
-          <w:lang w:val="en-US"/>
-        </w:rPr>
-        <w:t xml:space="preserve">Ernefeldt, E. (2008) </w:t>
       </w:r>
       <w:r>
         <w:rPr>
@@ -4033,88 +4384,280 @@
           <w:iCs/>
           <w:lang w:val="en-US"/>
         </w:rPr>
-        <w:t>Phun - a 2D physics playground - GameDev.net</w:t>
+        <w:t>Battlefield 3</w:t>
       </w:r>
       <w:r>
         <w:rPr>
           <w:lang w:val="en-US"/>
         </w:rPr>
-        <w:t xml:space="preserve">. 13 February 2008. </w:t>
-      </w:r>
-      <w:r>
-        <w:t>Phun -a 2D physics playground. Tillgänglig på Internet: http://www.gamedev.net/topic/482775-phun---a-2d-physics-playground/ [Hämtad December 13, 2011].</w:t>
+        <w:t xml:space="preserve"> (Version: 1.0) [</w:t>
+      </w:r>
+      <w:proofErr w:type="spellStart"/>
+      <w:r>
+        <w:rPr>
+          <w:lang w:val="en-US"/>
+        </w:rPr>
+        <w:t>Datorprogram</w:t>
+      </w:r>
+      <w:proofErr w:type="spellEnd"/>
+      <w:r>
+        <w:rPr>
+          <w:lang w:val="en-US"/>
+        </w:rPr>
+        <w:t xml:space="preserve">]. </w:t>
+      </w:r>
+      <w:r>
+        <w:t>Electronic Arts. Tillgänglig på Internet: http://www.battlefield.com/battlefield3.</w:t>
       </w:r>
     </w:p>
     <w:p>
       <w:pPr>
         <w:pStyle w:val="Referens"/>
       </w:pPr>
-      <w:r>
-        <w:t xml:space="preserve">Lundell, B., Lings, B. &amp; Syberfeldt, A. (2011) </w:t>
-      </w:r>
-      <w:r>
-        <w:rPr>
-          <w:iCs/>
-        </w:rPr>
-        <w:t>Practitioner perceptions of Open Source software in the embedded systems area</w:t>
-      </w:r>
-      <w:r>
-        <w:t xml:space="preserve">. </w:t>
-      </w:r>
-      <w:r>
-        <w:rPr>
-          <w:i/>
-        </w:rPr>
-        <w:t>Journal of Systems and Software</w:t>
-      </w:r>
-      <w:r>
-        <w:t>. 84 (9), s. 1540–1549.</w:t>
-      </w:r>
-    </w:p>
-    <w:p>
-      <w:pPr>
-        <w:pStyle w:val="Referens"/>
-      </w:pPr>
-      <w:r>
-        <w:t xml:space="preserve">Roberts, D.L., Furst, M.L., Dorn, B. &amp; Isbell, C.L. (2009) </w:t>
-      </w:r>
-      <w:r>
-        <w:rPr>
-          <w:iCs/>
-        </w:rPr>
-        <w:t>Using influence and persuasion to shape player experiences</w:t>
-      </w:r>
-      <w:r>
-        <w:t xml:space="preserve">. </w:t>
-      </w:r>
-      <w:r>
-        <w:rPr>
-          <w:i/>
-        </w:rPr>
-        <w:t>Proceedings of the 2009 ACM SIGGRAPH Symposium on Video Games. Sandbox ’09. New York</w:t>
-      </w:r>
-      <w:r>
-        <w:t>, NY, USA, ACM. s. 23–30.</w:t>
-      </w:r>
-    </w:p>
-    <w:p>
-      <w:pPr>
-        <w:pStyle w:val="Referens"/>
-      </w:pPr>
-      <w:r>
-        <w:t xml:space="preserve">Salen, K. &amp; Zimmerman, E. (red.) (2005) </w:t>
-      </w:r>
+      <w:proofErr w:type="spellStart"/>
+      <w:r>
+        <w:rPr>
+          <w:lang w:val="en-US"/>
+        </w:rPr>
+        <w:t>Ernefeldt</w:t>
+      </w:r>
+      <w:proofErr w:type="spellEnd"/>
+      <w:r>
+        <w:rPr>
+          <w:lang w:val="en-US"/>
+        </w:rPr>
+        <w:t xml:space="preserve">, E. (2008) </w:t>
+      </w:r>
+      <w:proofErr w:type="spellStart"/>
       <w:r>
         <w:rPr>
           <w:i/>
           <w:iCs/>
-        </w:rPr>
-        <w:t>The game design reader: a Rules of play anthology</w:t>
-      </w:r>
-      <w:r>
+          <w:lang w:val="en-US"/>
+        </w:rPr>
+        <w:t>Phun</w:t>
+      </w:r>
+      <w:proofErr w:type="spellEnd"/>
+      <w:r>
+        <w:rPr>
+          <w:i/>
+          <w:iCs/>
+          <w:lang w:val="en-US"/>
+        </w:rPr>
+        <w:t xml:space="preserve"> - a 2D physics playground - GameDev.net</w:t>
+      </w:r>
+      <w:r>
+        <w:rPr>
+          <w:lang w:val="en-US"/>
+        </w:rPr>
+        <w:t xml:space="preserve">. 13 February 2008. </w:t>
+      </w:r>
+      <w:proofErr w:type="spellStart"/>
+      <w:r>
+        <w:t>Phun</w:t>
+      </w:r>
+      <w:proofErr w:type="spellEnd"/>
+      <w:r>
+        <w:t xml:space="preserve"> -a 2D </w:t>
+      </w:r>
+      <w:proofErr w:type="spellStart"/>
+      <w:r>
+        <w:t>physics</w:t>
+      </w:r>
+      <w:proofErr w:type="spellEnd"/>
+      <w:r>
+        <w:t xml:space="preserve"> </w:t>
+      </w:r>
+      <w:proofErr w:type="spellStart"/>
+      <w:r>
+        <w:t>playground</w:t>
+      </w:r>
+      <w:proofErr w:type="spellEnd"/>
+      <w:r>
+        <w:t xml:space="preserve">. Tillgänglig på Internet: http://www.gamedev.net/topic/482775-phun---a-2d-physics-playground/ [Hämtad </w:t>
+      </w:r>
+      <w:proofErr w:type="gramStart"/>
+      <w:r>
+        <w:t>December</w:t>
+      </w:r>
+      <w:proofErr w:type="gramEnd"/>
+      <w:r>
+        <w:t xml:space="preserve"> 13, 2011].</w:t>
+      </w:r>
+    </w:p>
+    <w:p>
+      <w:pPr>
+        <w:pStyle w:val="Referens"/>
+        <w:rPr>
+          <w:lang w:val="en-US"/>
+        </w:rPr>
+      </w:pPr>
+      <w:proofErr w:type="spellStart"/>
+      <w:r>
+        <w:rPr>
+          <w:lang w:val="en-US"/>
+        </w:rPr>
+        <w:t>Lundell</w:t>
+      </w:r>
+      <w:proofErr w:type="spellEnd"/>
+      <w:r>
+        <w:rPr>
+          <w:lang w:val="en-US"/>
+        </w:rPr>
+        <w:t xml:space="preserve">, B., Lings, B. &amp; </w:t>
+      </w:r>
+      <w:proofErr w:type="spellStart"/>
+      <w:r>
+        <w:rPr>
+          <w:lang w:val="en-US"/>
+        </w:rPr>
+        <w:t>Syberfeldt</w:t>
+      </w:r>
+      <w:proofErr w:type="spellEnd"/>
+      <w:r>
+        <w:rPr>
+          <w:lang w:val="en-US"/>
+        </w:rPr>
+        <w:t xml:space="preserve">, A. (2011) </w:t>
+      </w:r>
+      <w:r>
+        <w:rPr>
+          <w:iCs/>
+          <w:lang w:val="en-US"/>
+        </w:rPr>
+        <w:t>Practitioner perceptions of Open Source software in the embedded systems area</w:t>
+      </w:r>
+      <w:r>
+        <w:rPr>
+          <w:lang w:val="en-US"/>
+        </w:rPr>
         <w:t xml:space="preserve">. </w:t>
       </w:r>
       <w:r>
+        <w:rPr>
+          <w:i/>
+          <w:lang w:val="en-US"/>
+        </w:rPr>
+        <w:t>Journal of Systems and Software</w:t>
+      </w:r>
+      <w:r>
+        <w:rPr>
+          <w:lang w:val="en-US"/>
+        </w:rPr>
+        <w:t>. 84 (9), s. 1540–1549.</w:t>
+      </w:r>
+    </w:p>
+    <w:p>
+      <w:pPr>
+        <w:pStyle w:val="Referens"/>
+        <w:rPr>
+          <w:lang w:val="en-US"/>
+        </w:rPr>
+      </w:pPr>
+      <w:r>
+        <w:rPr>
+          <w:lang w:val="en-US"/>
+        </w:rPr>
+        <w:t xml:space="preserve">Roberts, D.L., </w:t>
+      </w:r>
+      <w:proofErr w:type="spellStart"/>
+      <w:r>
+        <w:rPr>
+          <w:lang w:val="en-US"/>
+        </w:rPr>
+        <w:t>Furst</w:t>
+      </w:r>
+      <w:proofErr w:type="spellEnd"/>
+      <w:r>
+        <w:rPr>
+          <w:lang w:val="en-US"/>
+        </w:rPr>
+        <w:t xml:space="preserve">, M.L., Dorn, B. &amp; Isbell, C.L. (2009) </w:t>
+      </w:r>
+      <w:r>
+        <w:rPr>
+          <w:iCs/>
+          <w:lang w:val="en-US"/>
+        </w:rPr>
+        <w:t>Using influence and persuasion to shape player experiences</w:t>
+      </w:r>
+      <w:r>
+        <w:rPr>
+          <w:lang w:val="en-US"/>
+        </w:rPr>
+        <w:t xml:space="preserve">. </w:t>
+      </w:r>
+      <w:r>
+        <w:rPr>
+          <w:i/>
+          <w:lang w:val="en-US"/>
+        </w:rPr>
+        <w:t>Proceedings of the 2009 ACM SIGGRAPH Symposium on Video Games. Sandbox ’09. New York</w:t>
+      </w:r>
+      <w:r>
+        <w:rPr>
+          <w:lang w:val="en-US"/>
+        </w:rPr>
+        <w:t xml:space="preserve">, NY, USA, ACM. </w:t>
+      </w:r>
+      <w:proofErr w:type="gramStart"/>
+      <w:r>
+        <w:rPr>
+          <w:lang w:val="en-US"/>
+        </w:rPr>
+        <w:t>s. 23</w:t>
+      </w:r>
+      <w:proofErr w:type="gramEnd"/>
+      <w:r>
+        <w:rPr>
+          <w:lang w:val="en-US"/>
+        </w:rPr>
+        <w:t>–30.</w:t>
+      </w:r>
+    </w:p>
+    <w:p>
+      <w:pPr>
+        <w:pStyle w:val="Referens"/>
+      </w:pPr>
+      <w:proofErr w:type="spellStart"/>
+      <w:r>
+        <w:rPr>
+          <w:lang w:val="en-US"/>
+        </w:rPr>
+        <w:t>Salen</w:t>
+      </w:r>
+      <w:proofErr w:type="spellEnd"/>
+      <w:r>
+        <w:rPr>
+          <w:lang w:val="en-US"/>
+        </w:rPr>
+        <w:t xml:space="preserve">, K. &amp; Zimmerman, E. (red.) (2005) </w:t>
+      </w:r>
+      <w:proofErr w:type="gramStart"/>
+      <w:r>
+        <w:rPr>
+          <w:i/>
+          <w:iCs/>
+          <w:lang w:val="en-US"/>
+        </w:rPr>
+        <w:t>The</w:t>
+      </w:r>
+      <w:proofErr w:type="gramEnd"/>
+      <w:r>
+        <w:rPr>
+          <w:i/>
+          <w:iCs/>
+          <w:lang w:val="en-US"/>
+        </w:rPr>
+        <w:t xml:space="preserve"> game design reader: a Rules of play anthology</w:t>
+      </w:r>
+      <w:r>
+        <w:rPr>
+          <w:lang w:val="en-US"/>
+        </w:rPr>
+        <w:t xml:space="preserve">. </w:t>
+      </w:r>
+      <w:r>
         <w:t xml:space="preserve">Cambridge, MA: </w:t>
       </w:r>
       <w:r>
@@ -4126,13 +4669,13 @@
       <w:r>
         <w:t xml:space="preserve">[Kontrollera </w:t>
       </w:r>
-      <w:bookmarkStart w:id="67" w:name="OLE_LINK1"/>
-      <w:bookmarkStart w:id="68" w:name="OLE_LINK2"/>
+      <w:bookmarkStart w:id="54" w:name="OLE_LINK1"/>
+      <w:bookmarkStart w:id="55" w:name="OLE_LINK2"/>
       <w:r>
         <w:t xml:space="preserve">noga med sökfunktionen </w:t>
       </w:r>
-      <w:bookmarkEnd w:id="67"/>
-      <w:bookmarkEnd w:id="68"/>
+      <w:bookmarkEnd w:id="54"/>
+      <w:bookmarkEnd w:id="55"/>
       <w:r>
         <w:t xml:space="preserve">att alla referenser som anges i referenslistan faktiskt finns i brödtexten. Kontrollera på samma sätt med sökfunktionen att alla referenser i brödtexten finns i referenslistan. Var noga med att samtliga referenser formateras enligt </w:t>
       </w:r>
@@ -4146,7 +4689,15 @@
         <w:t xml:space="preserve"> </w:t>
       </w:r>
       <w:r>
-        <w:t>Ovan finns exempel på ett antal referenser som följer skolans format på referenslistor enligt Martin G Eriksson (se kursens filsamling).</w:t>
+        <w:t xml:space="preserve">Ovan finns exempel på ett antal referenser som följer skolans format på referenslistor enligt Martin G Eriksson (se kursens </w:t>
+      </w:r>
+      <w:proofErr w:type="spellStart"/>
+      <w:r>
+        <w:t>filsamling</w:t>
+      </w:r>
+      <w:proofErr w:type="spellEnd"/>
+      <w:r>
+        <w:t>).</w:t>
       </w:r>
     </w:p>
     <w:p>
@@ -4202,7 +4753,15 @@
         <w:t xml:space="preserve">ska </w:t>
       </w:r>
       <w:r>
-        <w:t xml:space="preserve">referenserna inte ha ”Tillgänglig på internet” om referensen finns i tryckt form. URL:er </w:t>
+        <w:t xml:space="preserve">referenserna inte ha ”Tillgänglig på internet” om referensen finns i tryckt form. </w:t>
+      </w:r>
+      <w:proofErr w:type="gramStart"/>
+      <w:r>
+        <w:t>URL:er</w:t>
+      </w:r>
+      <w:proofErr w:type="gramEnd"/>
+      <w:r>
+        <w:t xml:space="preserve"> </w:t>
       </w:r>
       <w:r>
         <w:t xml:space="preserve">ska </w:t>
@@ -4214,7 +4773,7 @@
     <w:p>
       <w:pPr>
         <w:sectPr>
-          <w:footerReference w:type="default" r:id="rId14"/>
+          <w:footerReference w:type="default" r:id="rId12"/>
           <w:pgSz w:w="11900" w:h="16840"/>
           <w:pgMar w:top="1440" w:right="1440" w:bottom="1440" w:left="1440" w:header="720" w:footer="720" w:gutter="0"/>
           <w:pgNumType w:start="1"/>
@@ -4240,7 +4799,15 @@
         <w:t xml:space="preserve">ska </w:t>
       </w:r>
       <w:r>
-        <w:t xml:space="preserve">fungera som referenslistan - dvs det </w:t>
+        <w:t xml:space="preserve">fungera som referenslistan - </w:t>
+      </w:r>
+      <w:proofErr w:type="gramStart"/>
+      <w:r>
+        <w:t>dvs</w:t>
+      </w:r>
+      <w:proofErr w:type="gramEnd"/>
+      <w:r>
+        <w:t xml:space="preserve"> det </w:t>
       </w:r>
       <w:r>
         <w:t xml:space="preserve">ska </w:t>
@@ -4281,7 +4848,7 @@
     </w:p>
     <w:p/>
     <w:sectPr>
-      <w:footerReference w:type="default" r:id="rId15"/>
+      <w:footerReference w:type="default" r:id="rId13"/>
       <w:pgSz w:w="11900" w:h="16840"/>
       <w:pgMar w:top="1440" w:right="1440" w:bottom="1440" w:left="1440" w:header="720" w:footer="720" w:gutter="0"/>
       <w:pgNumType w:fmt="upperRoman" w:start="1"/>
@@ -4388,7 +4955,7 @@
         <w:rStyle w:val="Sidnummer"/>
         <w:noProof/>
       </w:rPr>
-      <w:t>1</w:t>
+      <w:t>3</w:t>
     </w:r>
     <w:r>
       <w:rPr>
@@ -7504,7 +8071,7 @@
 </file>
 
 <file path=customXml/itemProps1.xml><?xml version="1.0" encoding="utf-8"?>
-<ds:datastoreItem xmlns:ds="http://schemas.openxmlformats.org/officeDocument/2006/customXml" ds:itemID="{47928B69-7AB4-4F60-89DD-18E20511F9C3}">
+<ds:datastoreItem xmlns:ds="http://schemas.openxmlformats.org/officeDocument/2006/customXml" ds:itemID="{3009FF45-C07D-4F3E-8B11-1FE68A59D1EA}">
   <ds:schemaRefs>
     <ds:schemaRef ds:uri="http://schemas.openxmlformats.org/officeDocument/2006/bibliography"/>
   </ds:schemaRefs>

</xml_diff>